<commit_message>
added project structure analyse
</commit_message>
<xml_diff>
--- a/Цаплина_(Дипломная).docx
+++ b/Цаплина_(Дипломная).docx
@@ -1177,7 +1177,7 @@
           <w:lang w:eastAsia="ru-RU"/>
         </w:rPr>
       </w:pPr>
-      <w:hyperlink w:anchor="_Toc8593301" w:history="1">
+      <w:hyperlink w:anchor="_Toc9336669" w:history="1">
         <w:r>
           <w:rPr>
             <w:rStyle w:val="af0"/>
@@ -1204,7 +1204,7 @@
             <w:noProof/>
             <w:webHidden/>
           </w:rPr>
-          <w:instrText xml:space="preserve"> PAGEREF _Toc8593301 \h </w:instrText>
+          <w:instrText xml:space="preserve"> PAGEREF _Toc9336669 \h </w:instrText>
         </w:r>
         <w:r>
           <w:rPr>
@@ -1246,7 +1246,7 @@
           <w:lang w:eastAsia="ru-RU"/>
         </w:rPr>
       </w:pPr>
-      <w:hyperlink w:anchor="_Toc8593302" w:history="1">
+      <w:hyperlink w:anchor="_Toc9336670" w:history="1">
         <w:r>
           <w:rPr>
             <w:rStyle w:val="af0"/>
@@ -1290,7 +1290,7 @@
             <w:noProof/>
             <w:webHidden/>
           </w:rPr>
-          <w:instrText xml:space="preserve"> PAGEREF _Toc8593302 \h </w:instrText>
+          <w:instrText xml:space="preserve"> PAGEREF _Toc9336670 \h </w:instrText>
         </w:r>
         <w:r>
           <w:rPr>
@@ -1332,7 +1332,7 @@
           <w:lang w:eastAsia="ru-RU"/>
         </w:rPr>
       </w:pPr>
-      <w:hyperlink w:anchor="_Toc8593303" w:history="1">
+      <w:hyperlink w:anchor="_Toc9336671" w:history="1">
         <w:r>
           <w:rPr>
             <w:rStyle w:val="af0"/>
@@ -1378,7 +1378,7 @@
             <w:noProof/>
             <w:webHidden/>
           </w:rPr>
-          <w:instrText xml:space="preserve"> PAGEREF _Toc8593303 \h </w:instrText>
+          <w:instrText xml:space="preserve"> PAGEREF _Toc9336671 \h </w:instrText>
         </w:r>
         <w:r>
           <w:rPr>
@@ -1413,7 +1413,7 @@
       <w:pPr>
         <w:pStyle w:val="21"/>
         <w:tabs>
-          <w:tab w:val="left" w:pos="1774"/>
+          <w:tab w:val="left" w:pos="1760"/>
         </w:tabs>
         <w:rPr>
           <w:rFonts w:asciiTheme="minorHAnsi" w:eastAsiaTheme="minorEastAsia" w:hAnsiTheme="minorHAnsi"/>
@@ -1423,13 +1423,13 @@
           <w:lang w:eastAsia="ru-RU"/>
         </w:rPr>
       </w:pPr>
-      <w:hyperlink w:anchor="_Toc8593304" w:history="1">
+      <w:hyperlink w:anchor="_Toc9336672" w:history="1">
         <w:r>
           <w:rPr>
             <w:rStyle w:val="af0"/>
             <w:noProof/>
           </w:rPr>
-          <w:t>2.1.</w:t>
+          <w:t>2.3</w:t>
         </w:r>
         <w:r>
           <w:rPr>
@@ -1467,7 +1467,7 @@
             <w:noProof/>
             <w:webHidden/>
           </w:rPr>
-          <w:instrText xml:space="preserve"> PAGEREF _Toc8593304 \h </w:instrText>
+          <w:instrText xml:space="preserve"> PAGEREF _Toc9336672 \h </w:instrText>
         </w:r>
         <w:r>
           <w:rPr>
@@ -1513,7 +1513,7 @@
           <w:lang w:eastAsia="ru-RU"/>
         </w:rPr>
       </w:pPr>
-      <w:hyperlink w:anchor="_Toc8593305" w:history="1">
+      <w:hyperlink w:anchor="_Toc9336673" w:history="1">
         <w:r>
           <w:rPr>
             <w:rStyle w:val="af0"/>
@@ -1603,7 +1603,7 @@
             <w:noProof/>
             <w:webHidden/>
           </w:rPr>
-          <w:instrText xml:space="preserve"> PAGEREF _Toc8593305 \h </w:instrText>
+          <w:instrText xml:space="preserve"> PAGEREF _Toc9336673 \h </w:instrText>
         </w:r>
         <w:r>
           <w:rPr>
@@ -1649,7 +1649,7 @@
           <w:lang w:eastAsia="ru-RU"/>
         </w:rPr>
       </w:pPr>
-      <w:hyperlink w:anchor="_Toc8593306" w:history="1">
+      <w:hyperlink w:anchor="_Toc9336674" w:history="1">
         <w:r>
           <w:rPr>
             <w:rStyle w:val="af0"/>
@@ -1694,7 +1694,7 @@
             <w:noProof/>
             <w:webHidden/>
           </w:rPr>
-          <w:instrText xml:space="preserve"> PAGEREF _Toc8593306 \h </w:instrText>
+          <w:instrText xml:space="preserve"> PAGEREF _Toc9336674 \h </w:instrText>
         </w:r>
         <w:r>
           <w:rPr>
@@ -1714,7 +1714,7 @@
             <w:noProof/>
             <w:webHidden/>
           </w:rPr>
-          <w:t>10</w:t>
+          <w:t>11</w:t>
         </w:r>
         <w:r>
           <w:rPr>
@@ -1740,7 +1740,7 @@
           <w:lang w:eastAsia="ru-RU"/>
         </w:rPr>
       </w:pPr>
-      <w:hyperlink w:anchor="_Toc8593307" w:history="1">
+      <w:hyperlink w:anchor="_Toc9336675" w:history="1">
         <w:r>
           <w:rPr>
             <w:rStyle w:val="af0"/>
@@ -1786,7 +1786,7 @@
             <w:noProof/>
             <w:webHidden/>
           </w:rPr>
-          <w:instrText xml:space="preserve"> PAGEREF _Toc8593307 \h </w:instrText>
+          <w:instrText xml:space="preserve"> PAGEREF _Toc9336675 \h </w:instrText>
         </w:r>
         <w:r>
           <w:rPr>
@@ -1806,7 +1806,7 @@
             <w:noProof/>
             <w:webHidden/>
           </w:rPr>
-          <w:t>10</w:t>
+          <w:t>12</w:t>
         </w:r>
         <w:r>
           <w:rPr>
@@ -1832,7 +1832,7 @@
           <w:lang w:eastAsia="ru-RU"/>
         </w:rPr>
       </w:pPr>
-      <w:hyperlink w:anchor="_Toc8593308" w:history="1">
+      <w:hyperlink w:anchor="_Toc9336676" w:history="1">
         <w:r>
           <w:rPr>
             <w:rStyle w:val="af0"/>
@@ -1876,7 +1876,7 @@
             <w:noProof/>
             <w:webHidden/>
           </w:rPr>
-          <w:instrText xml:space="preserve"> PAGEREF _Toc8593308 \h </w:instrText>
+          <w:instrText xml:space="preserve"> PAGEREF _Toc9336676 \h </w:instrText>
         </w:r>
         <w:r>
           <w:rPr>
@@ -1896,7 +1896,7 @@
             <w:noProof/>
             <w:webHidden/>
           </w:rPr>
-          <w:t>10</w:t>
+          <w:t>12</w:t>
         </w:r>
         <w:r>
           <w:rPr>
@@ -1922,7 +1922,7 @@
           <w:lang w:eastAsia="ru-RU"/>
         </w:rPr>
       </w:pPr>
-      <w:hyperlink w:anchor="_Toc8593309" w:history="1">
+      <w:hyperlink w:anchor="_Toc9336677" w:history="1">
         <w:r>
           <w:rPr>
             <w:rStyle w:val="af0"/>
@@ -1968,7 +1968,7 @@
             <w:noProof/>
             <w:webHidden/>
           </w:rPr>
-          <w:instrText xml:space="preserve"> PAGEREF _Toc8593309 \h </w:instrText>
+          <w:instrText xml:space="preserve"> PAGEREF _Toc9336677 \h </w:instrText>
         </w:r>
         <w:r>
           <w:rPr>
@@ -1988,7 +1988,7 @@
             <w:noProof/>
             <w:webHidden/>
           </w:rPr>
-          <w:t>10</w:t>
+          <w:t>13</w:t>
         </w:r>
         <w:r>
           <w:rPr>
@@ -2014,7 +2014,7 @@
           <w:lang w:eastAsia="ru-RU"/>
         </w:rPr>
       </w:pPr>
-      <w:hyperlink w:anchor="_Toc8593310" w:history="1">
+      <w:hyperlink w:anchor="_Toc9336678" w:history="1">
         <w:r>
           <w:rPr>
             <w:rStyle w:val="af0"/>
@@ -2058,7 +2058,7 @@
             <w:noProof/>
             <w:webHidden/>
           </w:rPr>
-          <w:instrText xml:space="preserve"> PAGEREF _Toc8593310 \h </w:instrText>
+          <w:instrText xml:space="preserve"> PAGEREF _Toc9336678 \h </w:instrText>
         </w:r>
         <w:r>
           <w:rPr>
@@ -2078,7 +2078,7 @@
             <w:noProof/>
             <w:webHidden/>
           </w:rPr>
-          <w:t>10</w:t>
+          <w:t>14</w:t>
         </w:r>
         <w:r>
           <w:rPr>
@@ -2093,7 +2093,7 @@
       <w:pPr>
         <w:pStyle w:val="21"/>
         <w:tabs>
-          <w:tab w:val="left" w:pos="1774"/>
+          <w:tab w:val="left" w:pos="1760"/>
         </w:tabs>
         <w:rPr>
           <w:rFonts w:asciiTheme="minorHAnsi" w:eastAsiaTheme="minorEastAsia" w:hAnsiTheme="minorHAnsi"/>
@@ -2103,13 +2103,13 @@
           <w:lang w:eastAsia="ru-RU"/>
         </w:rPr>
       </w:pPr>
-      <w:hyperlink w:anchor="_Toc8593311" w:history="1">
+      <w:hyperlink w:anchor="_Toc9336679" w:history="1">
         <w:r>
           <w:rPr>
             <w:rStyle w:val="af0"/>
             <w:noProof/>
           </w:rPr>
-          <w:t>2.2.</w:t>
+          <w:t>2.3</w:t>
         </w:r>
         <w:r>
           <w:rPr>
@@ -2147,7 +2147,7 @@
             <w:noProof/>
             <w:webHidden/>
           </w:rPr>
-          <w:instrText xml:space="preserve"> PAGEREF _Toc8593311 \h </w:instrText>
+          <w:instrText xml:space="preserve"> PAGEREF _Toc9336679 \h </w:instrText>
         </w:r>
         <w:r>
           <w:rPr>
@@ -2167,7 +2167,7 @@
             <w:noProof/>
             <w:webHidden/>
           </w:rPr>
-          <w:t>10</w:t>
+          <w:t>14</w:t>
         </w:r>
         <w:r>
           <w:rPr>
@@ -2193,7 +2193,7 @@
           <w:lang w:eastAsia="ru-RU"/>
         </w:rPr>
       </w:pPr>
-      <w:hyperlink w:anchor="_Toc8593312" w:history="1">
+      <w:hyperlink w:anchor="_Toc9336680" w:history="1">
         <w:r>
           <w:rPr>
             <w:rStyle w:val="af0"/>
@@ -2237,7 +2237,7 @@
             <w:noProof/>
             <w:webHidden/>
           </w:rPr>
-          <w:instrText xml:space="preserve"> PAGEREF _Toc8593312 \h </w:instrText>
+          <w:instrText xml:space="preserve"> PAGEREF _Toc9336680 \h </w:instrText>
         </w:r>
         <w:r>
           <w:rPr>
@@ -2257,7 +2257,7 @@
             <w:noProof/>
             <w:webHidden/>
           </w:rPr>
-          <w:t>10</w:t>
+          <w:t>14</w:t>
         </w:r>
         <w:r>
           <w:rPr>
@@ -2283,7 +2283,7 @@
           <w:lang w:eastAsia="ru-RU"/>
         </w:rPr>
       </w:pPr>
-      <w:hyperlink w:anchor="_Toc8593313" w:history="1">
+      <w:hyperlink w:anchor="_Toc9336681" w:history="1">
         <w:r>
           <w:rPr>
             <w:rStyle w:val="af0"/>
@@ -2327,7 +2327,7 @@
             <w:noProof/>
             <w:webHidden/>
           </w:rPr>
-          <w:instrText xml:space="preserve"> PAGEREF _Toc8593313 \h </w:instrText>
+          <w:instrText xml:space="preserve"> PAGEREF _Toc9336681 \h </w:instrText>
         </w:r>
         <w:r>
           <w:rPr>
@@ -2347,7 +2347,7 @@
             <w:noProof/>
             <w:webHidden/>
           </w:rPr>
-          <w:t>10</w:t>
+          <w:t>17</w:t>
         </w:r>
         <w:r>
           <w:rPr>
@@ -2362,7 +2362,7 @@
       <w:pPr>
         <w:pStyle w:val="21"/>
         <w:tabs>
-          <w:tab w:val="left" w:pos="1774"/>
+          <w:tab w:val="left" w:pos="1760"/>
         </w:tabs>
         <w:rPr>
           <w:rFonts w:asciiTheme="minorHAnsi" w:eastAsiaTheme="minorEastAsia" w:hAnsiTheme="minorHAnsi"/>
@@ -2372,13 +2372,13 @@
           <w:lang w:eastAsia="ru-RU"/>
         </w:rPr>
       </w:pPr>
-      <w:hyperlink w:anchor="_Toc8593314" w:history="1">
+      <w:hyperlink w:anchor="_Toc9336682" w:history="1">
         <w:r>
           <w:rPr>
             <w:rStyle w:val="af0"/>
             <w:noProof/>
           </w:rPr>
-          <w:t>2.3.</w:t>
+          <w:t>2.3</w:t>
         </w:r>
         <w:r>
           <w:rPr>
@@ -2416,7 +2416,7 @@
             <w:noProof/>
             <w:webHidden/>
           </w:rPr>
-          <w:instrText xml:space="preserve"> PAGEREF _Toc8593314 \h </w:instrText>
+          <w:instrText xml:space="preserve"> PAGEREF _Toc9336682 \h </w:instrText>
         </w:r>
         <w:r>
           <w:rPr>
@@ -2436,7 +2436,7 @@
             <w:noProof/>
             <w:webHidden/>
           </w:rPr>
-          <w:t>10</w:t>
+          <w:t>17</w:t>
         </w:r>
         <w:r>
           <w:rPr>
@@ -2462,7 +2462,7 @@
           <w:lang w:eastAsia="ru-RU"/>
         </w:rPr>
       </w:pPr>
-      <w:hyperlink w:anchor="_Toc8593315" w:history="1">
+      <w:hyperlink w:anchor="_Toc9336683" w:history="1">
         <w:r>
           <w:rPr>
             <w:rStyle w:val="af0"/>
@@ -2506,7 +2506,7 @@
             <w:noProof/>
             <w:webHidden/>
           </w:rPr>
-          <w:instrText xml:space="preserve"> PAGEREF _Toc8593315 \h </w:instrText>
+          <w:instrText xml:space="preserve"> PAGEREF _Toc9336683 \h </w:instrText>
         </w:r>
         <w:r>
           <w:rPr>
@@ -2526,7 +2526,7 @@
             <w:noProof/>
             <w:webHidden/>
           </w:rPr>
-          <w:t>10</w:t>
+          <w:t>17</w:t>
         </w:r>
         <w:r>
           <w:rPr>
@@ -2552,7 +2552,7 @@
           <w:lang w:eastAsia="ru-RU"/>
         </w:rPr>
       </w:pPr>
-      <w:hyperlink w:anchor="_Toc8593316" w:history="1">
+      <w:hyperlink w:anchor="_Toc9336684" w:history="1">
         <w:r>
           <w:rPr>
             <w:rStyle w:val="af0"/>
@@ -2596,7 +2596,7 @@
             <w:noProof/>
             <w:webHidden/>
           </w:rPr>
-          <w:instrText xml:space="preserve"> PAGEREF _Toc8593316 \h </w:instrText>
+          <w:instrText xml:space="preserve"> PAGEREF _Toc9336684 \h </w:instrText>
         </w:r>
         <w:r>
           <w:rPr>
@@ -2616,7 +2616,7 @@
             <w:noProof/>
             <w:webHidden/>
           </w:rPr>
-          <w:t>12</w:t>
+          <w:t>17</w:t>
         </w:r>
         <w:r>
           <w:rPr>
@@ -2642,7 +2642,7 @@
           <w:lang w:eastAsia="ru-RU"/>
         </w:rPr>
       </w:pPr>
-      <w:hyperlink w:anchor="_Toc8593317" w:history="1">
+      <w:hyperlink w:anchor="_Toc9336685" w:history="1">
         <w:r>
           <w:rPr>
             <w:rStyle w:val="af0"/>
@@ -2686,7 +2686,7 @@
             <w:noProof/>
             <w:webHidden/>
           </w:rPr>
-          <w:instrText xml:space="preserve"> PAGEREF _Toc8593317 \h </w:instrText>
+          <w:instrText xml:space="preserve"> PAGEREF _Toc9336685 \h </w:instrText>
         </w:r>
         <w:r>
           <w:rPr>
@@ -2706,7 +2706,7 @@
             <w:noProof/>
             <w:webHidden/>
           </w:rPr>
-          <w:t>13</w:t>
+          <w:t>17</w:t>
         </w:r>
         <w:r>
           <w:rPr>
@@ -2728,7 +2728,7 @@
           <w:lang w:eastAsia="ru-RU"/>
         </w:rPr>
       </w:pPr>
-      <w:hyperlink w:anchor="_Toc8593318" w:history="1">
+      <w:hyperlink w:anchor="_Toc9336686" w:history="1">
         <w:r>
           <w:rPr>
             <w:rStyle w:val="af0"/>
@@ -2772,7 +2772,7 @@
             <w:noProof/>
             <w:webHidden/>
           </w:rPr>
-          <w:instrText xml:space="preserve"> PAGEREF _Toc8593318 \h </w:instrText>
+          <w:instrText xml:space="preserve"> PAGEREF _Toc9336686 \h </w:instrText>
         </w:r>
         <w:r>
           <w:rPr>
@@ -2792,7 +2792,7 @@
             <w:noProof/>
             <w:webHidden/>
           </w:rPr>
-          <w:t>14</w:t>
+          <w:t>17</w:t>
         </w:r>
         <w:r>
           <w:rPr>
@@ -2814,7 +2814,7 @@
           <w:lang w:eastAsia="ru-RU"/>
         </w:rPr>
       </w:pPr>
-      <w:hyperlink w:anchor="_Toc8593319" w:history="1">
+      <w:hyperlink w:anchor="_Toc9336687" w:history="1">
         <w:r>
           <w:rPr>
             <w:rStyle w:val="af0"/>
@@ -2858,7 +2858,7 @@
             <w:noProof/>
             <w:webHidden/>
           </w:rPr>
-          <w:instrText xml:space="preserve"> PAGEREF _Toc8593319 \h </w:instrText>
+          <w:instrText xml:space="preserve"> PAGEREF _Toc9336687 \h </w:instrText>
         </w:r>
         <w:r>
           <w:rPr>
@@ -2878,7 +2878,7 @@
             <w:noProof/>
             <w:webHidden/>
           </w:rPr>
-          <w:t>15</w:t>
+          <w:t>17</w:t>
         </w:r>
         <w:r>
           <w:rPr>
@@ -2900,7 +2900,7 @@
           <w:lang w:eastAsia="ru-RU"/>
         </w:rPr>
       </w:pPr>
-      <w:hyperlink w:anchor="_Toc8593320" w:history="1">
+      <w:hyperlink w:anchor="_Toc9336688" w:history="1">
         <w:r>
           <w:rPr>
             <w:rStyle w:val="af0"/>
@@ -2944,7 +2944,7 @@
             <w:noProof/>
             <w:webHidden/>
           </w:rPr>
-          <w:instrText xml:space="preserve"> PAGEREF _Toc8593320 \h </w:instrText>
+          <w:instrText xml:space="preserve"> PAGEREF _Toc9336688 \h </w:instrText>
         </w:r>
         <w:r>
           <w:rPr>
@@ -2964,7 +2964,7 @@
             <w:noProof/>
             <w:webHidden/>
           </w:rPr>
-          <w:t>16</w:t>
+          <w:t>17</w:t>
         </w:r>
         <w:r>
           <w:rPr>
@@ -2978,9 +2978,6 @@
     <w:p>
       <w:pPr>
         <w:pStyle w:val="21"/>
-        <w:tabs>
-          <w:tab w:val="left" w:pos="1774"/>
-        </w:tabs>
         <w:rPr>
           <w:rFonts w:asciiTheme="minorHAnsi" w:eastAsiaTheme="minorEastAsia" w:hAnsiTheme="minorHAnsi"/>
           <w:noProof/>
@@ -2989,71 +2986,54 @@
           <w:lang w:eastAsia="ru-RU"/>
         </w:rPr>
       </w:pPr>
-      <w:hyperlink w:anchor="_Toc8593321" w:history="1">
+      <w:hyperlink w:anchor="_Toc9336689" w:history="1">
         <w:r>
           <w:rPr>
             <w:rStyle w:val="af0"/>
             <w:noProof/>
           </w:rPr>
-          <w:t>5.1.</w:t>
-        </w:r>
-        <w:r>
-          <w:rPr>
-            <w:rFonts w:asciiTheme="minorHAnsi" w:eastAsiaTheme="minorEastAsia" w:hAnsiTheme="minorHAnsi"/>
-            <w:noProof/>
-            <w:color w:val="auto"/>
-            <w:sz w:val="22"/>
-            <w:lang w:eastAsia="ru-RU"/>
+          <w:t>5.1. Создание снимков задач плана</w:t>
+        </w:r>
+        <w:r>
+          <w:rPr>
+            <w:noProof/>
+            <w:webHidden/>
           </w:rPr>
           <w:tab/>
         </w:r>
         <w:r>
           <w:rPr>
-            <w:rStyle w:val="af0"/>
-            <w:noProof/>
-          </w:rPr>
-          <w:t>Создание снимков задач плана</w:t>
-        </w:r>
-        <w:r>
-          <w:rPr>
             <w:noProof/>
             <w:webHidden/>
           </w:rPr>
-          <w:tab/>
+          <w:fldChar w:fldCharType="begin"/>
         </w:r>
         <w:r>
           <w:rPr>
             <w:noProof/>
             <w:webHidden/>
           </w:rPr>
-          <w:fldChar w:fldCharType="begin"/>
+          <w:instrText xml:space="preserve"> PAGEREF _Toc9336689 \h </w:instrText>
         </w:r>
         <w:r>
           <w:rPr>
             <w:noProof/>
             <w:webHidden/>
           </w:rPr>
-          <w:instrText xml:space="preserve"> PAGEREF _Toc8593321 \h </w:instrText>
         </w:r>
         <w:r>
           <w:rPr>
             <w:noProof/>
             <w:webHidden/>
           </w:rPr>
+          <w:fldChar w:fldCharType="separate"/>
         </w:r>
         <w:r>
           <w:rPr>
             <w:noProof/>
             <w:webHidden/>
           </w:rPr>
-          <w:fldChar w:fldCharType="separate"/>
-        </w:r>
-        <w:r>
-          <w:rPr>
-            <w:noProof/>
-            <w:webHidden/>
-          </w:rPr>
-          <w:t>16</w:t>
+          <w:t>17</w:t>
         </w:r>
         <w:r>
           <w:rPr>
@@ -3075,7 +3055,7 @@
           <w:lang w:eastAsia="ru-RU"/>
         </w:rPr>
       </w:pPr>
-      <w:hyperlink w:anchor="_Toc8593322" w:history="1">
+      <w:hyperlink w:anchor="_Toc9336690" w:history="1">
         <w:r>
           <w:rPr>
             <w:rStyle w:val="af0"/>
@@ -3102,7 +3082,7 @@
             <w:noProof/>
             <w:webHidden/>
           </w:rPr>
-          <w:instrText xml:space="preserve"> PAGEREF _Toc8593322 \h </w:instrText>
+          <w:instrText xml:space="preserve"> PAGEREF _Toc9336690 \h </w:instrText>
         </w:r>
         <w:r>
           <w:rPr>
@@ -3136,9 +3116,6 @@
     <w:p>
       <w:pPr>
         <w:pStyle w:val="21"/>
-        <w:tabs>
-          <w:tab w:val="left" w:pos="1774"/>
-        </w:tabs>
         <w:rPr>
           <w:rFonts w:asciiTheme="minorHAnsi" w:eastAsiaTheme="minorEastAsia" w:hAnsiTheme="minorHAnsi"/>
           <w:noProof/>
@@ -3147,95 +3124,75 @@
           <w:lang w:eastAsia="ru-RU"/>
         </w:rPr>
       </w:pPr>
-      <w:hyperlink w:anchor="_Toc8593323" w:history="1">
+      <w:hyperlink w:anchor="_Toc9336691" w:history="1">
         <w:r>
           <w:rPr>
             <w:rStyle w:val="af0"/>
             <w:noProof/>
           </w:rPr>
-          <w:t>5.2.</w:t>
-        </w:r>
-        <w:r>
-          <w:rPr>
-            <w:rFonts w:asciiTheme="minorHAnsi" w:eastAsiaTheme="minorEastAsia" w:hAnsiTheme="minorHAnsi"/>
-            <w:noProof/>
-            <w:color w:val="auto"/>
-            <w:sz w:val="22"/>
-            <w:lang w:eastAsia="ru-RU"/>
+          <w:t xml:space="preserve">5.3. Использование </w:t>
+        </w:r>
+        <w:r>
+          <w:rPr>
+            <w:rStyle w:val="af0"/>
+            <w:noProof/>
+            <w:lang w:val="en-US"/>
+          </w:rPr>
+          <w:t>JQL</w:t>
+        </w:r>
+        <w:r>
+          <w:rPr>
+            <w:rStyle w:val="af0"/>
+            <w:noProof/>
+          </w:rPr>
+          <w:t>-функции поиска задач версии плана</w:t>
+        </w:r>
+        <w:r>
+          <w:rPr>
+            <w:noProof/>
+            <w:webHidden/>
           </w:rPr>
           <w:tab/>
         </w:r>
         <w:r>
           <w:rPr>
-            <w:rStyle w:val="af0"/>
-            <w:noProof/>
-          </w:rPr>
-          <w:t xml:space="preserve">Использование </w:t>
-        </w:r>
-        <w:r>
-          <w:rPr>
-            <w:rStyle w:val="af0"/>
-            <w:noProof/>
-            <w:lang w:val="en-US"/>
-          </w:rPr>
-          <w:t>JQL</w:t>
-        </w:r>
-        <w:r>
-          <w:t>-</w:t>
-        </w:r>
-        <w:r>
-          <w:rPr>
-            <w:rStyle w:val="af0"/>
-            <w:noProof/>
-          </w:rPr>
-          <w:t>функции поиска задач версии плана</w:t>
-        </w:r>
-        <w:r>
-          <w:rPr>
             <w:noProof/>
             <w:webHidden/>
           </w:rPr>
-          <w:tab/>
+          <w:fldChar w:fldCharType="begin"/>
         </w:r>
         <w:r>
           <w:rPr>
             <w:noProof/>
             <w:webHidden/>
           </w:rPr>
-          <w:fldChar w:fldCharType="begin"/>
+          <w:instrText xml:space="preserve"> PAGEREF _Toc9336691 \h </w:instrText>
         </w:r>
         <w:r>
           <w:rPr>
             <w:noProof/>
             <w:webHidden/>
           </w:rPr>
-          <w:instrText xml:space="preserve"> PAGEREF _Toc8593323 \h </w:instrText>
         </w:r>
         <w:r>
           <w:rPr>
             <w:noProof/>
             <w:webHidden/>
           </w:rPr>
+          <w:fldChar w:fldCharType="separate"/>
         </w:r>
         <w:r>
           <w:rPr>
             <w:noProof/>
             <w:webHidden/>
           </w:rPr>
-          <w:fldChar w:fldCharType="separate"/>
+          <w:t>17</w:t>
         </w:r>
         <w:r>
           <w:rPr>
             <w:noProof/>
             <w:webHidden/>
           </w:rPr>
-          <w:t>19</w:t>
-        </w:r>
-        <w:r>
-          <w:rPr>
-            <w:noProof/>
-            <w:webHidden/>
-          </w:rPr>
           <w:fldChar w:fldCharType="end"/>
         </w:r>
       </w:hyperlink>
@@ -3243,9 +3200,6 @@
     <w:p>
       <w:pPr>
         <w:pStyle w:val="21"/>
-        <w:tabs>
-          <w:tab w:val="left" w:pos="1774"/>
-        </w:tabs>
         <w:rPr>
           <w:rFonts w:asciiTheme="minorHAnsi" w:eastAsiaTheme="minorEastAsia" w:hAnsiTheme="minorHAnsi"/>
           <w:noProof/>
@@ -3254,77 +3208,60 @@
           <w:lang w:eastAsia="ru-RU"/>
         </w:rPr>
       </w:pPr>
-      <w:hyperlink w:anchor="_Toc8593324" w:history="1">
+      <w:hyperlink w:anchor="_Toc9336692" w:history="1">
         <w:r>
           <w:rPr>
             <w:rStyle w:val="af0"/>
             <w:noProof/>
           </w:rPr>
-          <w:t>5.3.</w:t>
-        </w:r>
-        <w:r>
-          <w:rPr>
-            <w:rFonts w:asciiTheme="minorHAnsi" w:eastAsiaTheme="minorEastAsia" w:hAnsiTheme="minorHAnsi"/>
-            <w:noProof/>
-            <w:color w:val="auto"/>
-            <w:sz w:val="22"/>
-            <w:lang w:eastAsia="ru-RU"/>
+          <w:t>5.4. Панель для автоматической корректировки оценки родительской задачи</w:t>
+        </w:r>
+        <w:r>
+          <w:rPr>
+            <w:noProof/>
+            <w:webHidden/>
           </w:rPr>
           <w:tab/>
         </w:r>
         <w:r>
           <w:rPr>
-            <w:rStyle w:val="af0"/>
-            <w:noProof/>
-          </w:rPr>
-          <w:t>Панель для автоматической корректировки оценки родительской задачи</w:t>
-        </w:r>
-        <w:r>
-          <w:rPr>
             <w:noProof/>
             <w:webHidden/>
           </w:rPr>
-          <w:tab/>
+          <w:fldChar w:fldCharType="begin"/>
         </w:r>
         <w:r>
           <w:rPr>
             <w:noProof/>
             <w:webHidden/>
           </w:rPr>
-          <w:fldChar w:fldCharType="begin"/>
+          <w:instrText xml:space="preserve"> PAGEREF _Toc9336692 \h </w:instrText>
         </w:r>
         <w:r>
           <w:rPr>
             <w:noProof/>
             <w:webHidden/>
           </w:rPr>
-          <w:instrText xml:space="preserve"> PAGEREF _Toc8593324 \h </w:instrText>
         </w:r>
         <w:r>
           <w:rPr>
             <w:noProof/>
             <w:webHidden/>
           </w:rPr>
+          <w:fldChar w:fldCharType="separate"/>
         </w:r>
         <w:r>
           <w:rPr>
             <w:noProof/>
             <w:webHidden/>
           </w:rPr>
-          <w:fldChar w:fldCharType="separate"/>
+          <w:t>17</w:t>
         </w:r>
         <w:r>
           <w:rPr>
             <w:noProof/>
             <w:webHidden/>
           </w:rPr>
-          <w:t>19</w:t>
-        </w:r>
-        <w:r>
-          <w:rPr>
-            <w:noProof/>
-            <w:webHidden/>
-          </w:rPr>
           <w:fldChar w:fldCharType="end"/>
         </w:r>
       </w:hyperlink>
@@ -3332,9 +3269,6 @@
     <w:p>
       <w:pPr>
         <w:pStyle w:val="21"/>
-        <w:tabs>
-          <w:tab w:val="left" w:pos="1774"/>
-        </w:tabs>
         <w:rPr>
           <w:rFonts w:asciiTheme="minorHAnsi" w:eastAsiaTheme="minorEastAsia" w:hAnsiTheme="minorHAnsi"/>
           <w:noProof/>
@@ -3343,77 +3277,60 @@
           <w:lang w:eastAsia="ru-RU"/>
         </w:rPr>
       </w:pPr>
-      <w:hyperlink w:anchor="_Toc8593325" w:history="1">
+      <w:hyperlink w:anchor="_Toc9336693" w:history="1">
         <w:r>
           <w:rPr>
             <w:rStyle w:val="af0"/>
             <w:noProof/>
           </w:rPr>
-          <w:t>5.4.</w:t>
-        </w:r>
-        <w:r>
-          <w:rPr>
-            <w:rFonts w:asciiTheme="minorHAnsi" w:eastAsiaTheme="minorEastAsia" w:hAnsiTheme="minorHAnsi"/>
-            <w:noProof/>
-            <w:color w:val="auto"/>
-            <w:sz w:val="22"/>
-            <w:lang w:eastAsia="ru-RU"/>
+          <w:t>5.5. Ошибки плана</w:t>
+        </w:r>
+        <w:r>
+          <w:rPr>
+            <w:noProof/>
+            <w:webHidden/>
           </w:rPr>
           <w:tab/>
         </w:r>
         <w:r>
           <w:rPr>
-            <w:rStyle w:val="af0"/>
-            <w:noProof/>
-          </w:rPr>
-          <w:t>Ошибки плана</w:t>
-        </w:r>
-        <w:r>
-          <w:rPr>
             <w:noProof/>
             <w:webHidden/>
           </w:rPr>
-          <w:tab/>
+          <w:fldChar w:fldCharType="begin"/>
         </w:r>
         <w:r>
           <w:rPr>
             <w:noProof/>
             <w:webHidden/>
           </w:rPr>
-          <w:fldChar w:fldCharType="begin"/>
+          <w:instrText xml:space="preserve"> PAGEREF _Toc9336693 \h </w:instrText>
         </w:r>
         <w:r>
           <w:rPr>
             <w:noProof/>
             <w:webHidden/>
           </w:rPr>
-          <w:instrText xml:space="preserve"> PAGEREF _Toc8593325 \h </w:instrText>
         </w:r>
         <w:r>
           <w:rPr>
             <w:noProof/>
             <w:webHidden/>
           </w:rPr>
+          <w:fldChar w:fldCharType="separate"/>
         </w:r>
         <w:r>
           <w:rPr>
             <w:noProof/>
             <w:webHidden/>
           </w:rPr>
-          <w:fldChar w:fldCharType="separate"/>
+          <w:t>17</w:t>
         </w:r>
         <w:r>
           <w:rPr>
             <w:noProof/>
             <w:webHidden/>
           </w:rPr>
-          <w:t>20</w:t>
-        </w:r>
-        <w:r>
-          <w:rPr>
-            <w:noProof/>
-            <w:webHidden/>
-          </w:rPr>
           <w:fldChar w:fldCharType="end"/>
         </w:r>
       </w:hyperlink>
@@ -3421,9 +3338,6 @@
     <w:p>
       <w:pPr>
         <w:pStyle w:val="21"/>
-        <w:tabs>
-          <w:tab w:val="left" w:pos="1774"/>
-        </w:tabs>
         <w:rPr>
           <w:rFonts w:asciiTheme="minorHAnsi" w:eastAsiaTheme="minorEastAsia" w:hAnsiTheme="minorHAnsi"/>
           <w:noProof/>
@@ -3432,71 +3346,54 @@
           <w:lang w:eastAsia="ru-RU"/>
         </w:rPr>
       </w:pPr>
-      <w:hyperlink w:anchor="_Toc8593326" w:history="1">
+      <w:hyperlink w:anchor="_Toc9336694" w:history="1">
         <w:r>
           <w:rPr>
             <w:rStyle w:val="af0"/>
             <w:noProof/>
           </w:rPr>
-          <w:t>5.5.</w:t>
-        </w:r>
-        <w:r>
-          <w:rPr>
-            <w:rFonts w:asciiTheme="minorHAnsi" w:eastAsiaTheme="minorEastAsia" w:hAnsiTheme="minorHAnsi"/>
-            <w:noProof/>
-            <w:color w:val="auto"/>
-            <w:sz w:val="22"/>
-            <w:lang w:eastAsia="ru-RU"/>
+          <w:t>5.6. Перемещение задач</w:t>
+        </w:r>
+        <w:r>
+          <w:rPr>
+            <w:noProof/>
+            <w:webHidden/>
           </w:rPr>
           <w:tab/>
         </w:r>
         <w:r>
           <w:rPr>
-            <w:rStyle w:val="af0"/>
-            <w:noProof/>
-          </w:rPr>
-          <w:t>Перемещение задач</w:t>
-        </w:r>
-        <w:r>
-          <w:rPr>
             <w:noProof/>
             <w:webHidden/>
           </w:rPr>
-          <w:tab/>
+          <w:fldChar w:fldCharType="begin"/>
         </w:r>
         <w:r>
           <w:rPr>
             <w:noProof/>
             <w:webHidden/>
           </w:rPr>
-          <w:fldChar w:fldCharType="begin"/>
+          <w:instrText xml:space="preserve"> PAGEREF _Toc9336694 \h </w:instrText>
         </w:r>
         <w:r>
           <w:rPr>
             <w:noProof/>
             <w:webHidden/>
           </w:rPr>
-          <w:instrText xml:space="preserve"> PAGEREF _Toc8593326 \h </w:instrText>
         </w:r>
         <w:r>
           <w:rPr>
             <w:noProof/>
             <w:webHidden/>
           </w:rPr>
+          <w:fldChar w:fldCharType="separate"/>
         </w:r>
         <w:r>
           <w:rPr>
             <w:noProof/>
             <w:webHidden/>
           </w:rPr>
-          <w:fldChar w:fldCharType="separate"/>
-        </w:r>
-        <w:r>
-          <w:rPr>
-            <w:noProof/>
-            <w:webHidden/>
-          </w:rPr>
-          <w:t>20</w:t>
+          <w:t>17</w:t>
         </w:r>
         <w:r>
           <w:rPr>
@@ -3518,7 +3415,7 @@
           <w:lang w:eastAsia="ru-RU"/>
         </w:rPr>
       </w:pPr>
-      <w:hyperlink w:anchor="_Toc8593327" w:history="1">
+      <w:hyperlink w:anchor="_Toc9336695" w:history="1">
         <w:r>
           <w:rPr>
             <w:rStyle w:val="af0"/>
@@ -3562,7 +3459,7 @@
             <w:noProof/>
             <w:webHidden/>
           </w:rPr>
-          <w:instrText xml:space="preserve"> PAGEREF _Toc8593327 \h </w:instrText>
+          <w:instrText xml:space="preserve"> PAGEREF _Toc9336695 \h </w:instrText>
         </w:r>
         <w:r>
           <w:rPr>
@@ -3582,7 +3479,7 @@
             <w:noProof/>
             <w:webHidden/>
           </w:rPr>
-          <w:t>21</w:t>
+          <w:t>17</w:t>
         </w:r>
         <w:r>
           <w:rPr>
@@ -3596,9 +3493,6 @@
     <w:p>
       <w:pPr>
         <w:pStyle w:val="21"/>
-        <w:tabs>
-          <w:tab w:val="left" w:pos="1774"/>
-        </w:tabs>
         <w:rPr>
           <w:rFonts w:asciiTheme="minorHAnsi" w:eastAsiaTheme="minorEastAsia" w:hAnsiTheme="minorHAnsi"/>
           <w:noProof/>
@@ -3607,88 +3501,67 @@
           <w:lang w:eastAsia="ru-RU"/>
         </w:rPr>
       </w:pPr>
-      <w:hyperlink w:anchor="_Toc8593328" w:history="1">
+      <w:hyperlink w:anchor="_Toc9336696" w:history="1">
         <w:r>
           <w:rPr>
             <w:rStyle w:val="af0"/>
             <w:noProof/>
           </w:rPr>
-          <w:t>6.1.</w:t>
-        </w:r>
-        <w:r>
-          <w:rPr>
-            <w:rFonts w:asciiTheme="minorHAnsi" w:eastAsiaTheme="minorEastAsia" w:hAnsiTheme="minorHAnsi"/>
-            <w:noProof/>
-            <w:color w:val="auto"/>
-            <w:sz w:val="22"/>
-            <w:lang w:eastAsia="ru-RU"/>
+          <w:t>6.1. Структура базы данных</w:t>
+        </w:r>
+        <w:r>
+          <w:rPr>
+            <w:noProof/>
+            <w:webHidden/>
           </w:rPr>
           <w:tab/>
         </w:r>
         <w:r>
           <w:rPr>
-            <w:rStyle w:val="af0"/>
-            <w:noProof/>
-          </w:rPr>
-          <w:t>Создание и удаление снимков</w:t>
-        </w:r>
-        <w:r>
-          <w:rPr>
             <w:noProof/>
             <w:webHidden/>
           </w:rPr>
-          <w:tab/>
+          <w:fldChar w:fldCharType="begin"/>
         </w:r>
         <w:r>
           <w:rPr>
             <w:noProof/>
             <w:webHidden/>
           </w:rPr>
-          <w:fldChar w:fldCharType="begin"/>
+          <w:instrText xml:space="preserve"> PAGEREF _Toc9336696 \h </w:instrText>
         </w:r>
         <w:r>
           <w:rPr>
             <w:noProof/>
             <w:webHidden/>
           </w:rPr>
-          <w:instrText xml:space="preserve"> PAGEREF _Toc8593328 \h </w:instrText>
         </w:r>
         <w:r>
           <w:rPr>
             <w:noProof/>
             <w:webHidden/>
           </w:rPr>
+          <w:fldChar w:fldCharType="separate"/>
         </w:r>
         <w:r>
           <w:rPr>
             <w:noProof/>
             <w:webHidden/>
           </w:rPr>
-          <w:fldChar w:fldCharType="separate"/>
+          <w:t>17</w:t>
         </w:r>
         <w:r>
           <w:rPr>
             <w:noProof/>
             <w:webHidden/>
           </w:rPr>
-          <w:t>21</w:t>
-        </w:r>
-        <w:r>
-          <w:rPr>
-            <w:noProof/>
-            <w:webHidden/>
-          </w:rPr>
           <w:fldChar w:fldCharType="end"/>
         </w:r>
       </w:hyperlink>
     </w:p>
     <w:p>
       <w:pPr>
-        <w:pStyle w:val="31"/>
-        <w:tabs>
-          <w:tab w:val="left" w:pos="2119"/>
-          <w:tab w:val="right" w:leader="dot" w:pos="9345"/>
-        </w:tabs>
+        <w:pStyle w:val="21"/>
         <w:rPr>
           <w:rFonts w:asciiTheme="minorHAnsi" w:eastAsiaTheme="minorEastAsia" w:hAnsiTheme="minorHAnsi"/>
           <w:noProof/>
@@ -3697,87 +3570,69 @@
           <w:lang w:eastAsia="ru-RU"/>
         </w:rPr>
       </w:pPr>
-      <w:hyperlink w:anchor="_Toc8593329" w:history="1">
+      <w:hyperlink w:anchor="_Toc9336697" w:history="1">
         <w:r>
           <w:rPr>
             <w:rStyle w:val="af0"/>
             <w:noProof/>
           </w:rPr>
-          <w:t>6.1.1.</w:t>
-        </w:r>
-        <w:r>
-          <w:rPr>
-            <w:rFonts w:asciiTheme="minorHAnsi" w:eastAsiaTheme="minorEastAsia" w:hAnsiTheme="minorHAnsi"/>
-            <w:noProof/>
-            <w:color w:val="auto"/>
-            <w:sz w:val="22"/>
-            <w:lang w:eastAsia="ru-RU"/>
+          <w:t>6.2. Структура приложения</w:t>
+        </w:r>
+        <w:r>
+          <w:rPr>
+            <w:noProof/>
+            <w:webHidden/>
           </w:rPr>
           <w:tab/>
         </w:r>
         <w:r>
           <w:rPr>
-            <w:rStyle w:val="af0"/>
-            <w:noProof/>
-          </w:rPr>
-          <w:t>Структура базы данных</w:t>
-        </w:r>
-        <w:r>
-          <w:rPr>
             <w:noProof/>
             <w:webHidden/>
           </w:rPr>
-          <w:tab/>
+          <w:fldChar w:fldCharType="begin"/>
         </w:r>
         <w:r>
           <w:rPr>
             <w:noProof/>
             <w:webHidden/>
           </w:rPr>
-          <w:fldChar w:fldCharType="begin"/>
+          <w:instrText xml:space="preserve"> PAGEREF _Toc9336697 \h </w:instrText>
         </w:r>
         <w:r>
           <w:rPr>
             <w:noProof/>
             <w:webHidden/>
           </w:rPr>
-          <w:instrText xml:space="preserve"> PAGEREF _Toc8593329 \h </w:instrText>
         </w:r>
         <w:r>
           <w:rPr>
             <w:noProof/>
             <w:webHidden/>
           </w:rPr>
+          <w:fldChar w:fldCharType="separate"/>
         </w:r>
         <w:r>
           <w:rPr>
             <w:noProof/>
             <w:webHidden/>
           </w:rPr>
-          <w:fldChar w:fldCharType="separate"/>
+          <w:t>18</w:t>
         </w:r>
         <w:r>
           <w:rPr>
             <w:noProof/>
             <w:webHidden/>
           </w:rPr>
-          <w:t>21</w:t>
-        </w:r>
-        <w:r>
-          <w:rPr>
-            <w:noProof/>
-            <w:webHidden/>
-          </w:rPr>
           <w:fldChar w:fldCharType="end"/>
         </w:r>
       </w:hyperlink>
     </w:p>
     <w:p>
       <w:pPr>
-        <w:pStyle w:val="31"/>
+        <w:pStyle w:val="21"/>
         <w:tabs>
-          <w:tab w:val="left" w:pos="2119"/>
-          <w:tab w:val="right" w:leader="dot" w:pos="9345"/>
+          <w:tab w:val="left" w:pos="1760"/>
         </w:tabs>
         <w:rPr>
           <w:rFonts w:asciiTheme="minorHAnsi" w:eastAsiaTheme="minorEastAsia" w:hAnsiTheme="minorHAnsi"/>
@@ -3787,13 +3642,13 @@
           <w:lang w:eastAsia="ru-RU"/>
         </w:rPr>
       </w:pPr>
-      <w:hyperlink w:anchor="_Toc8593330" w:history="1">
+      <w:hyperlink w:anchor="_Toc9336698" w:history="1">
         <w:r>
           <w:rPr>
             <w:rStyle w:val="af0"/>
             <w:noProof/>
           </w:rPr>
-          <w:t>6.1.2.</w:t>
+          <w:t>6.3</w:t>
         </w:r>
         <w:r>
           <w:rPr>
@@ -3810,7 +3665,7 @@
             <w:rStyle w:val="af0"/>
             <w:noProof/>
           </w:rPr>
-          <w:t>Компоненты для работы со снимками</w:t>
+          <w:t>Автоматическая корректировка оценки</w:t>
         </w:r>
         <w:r>
           <w:rPr>
@@ -3831,7 +3686,7 @@
             <w:noProof/>
             <w:webHidden/>
           </w:rPr>
-          <w:instrText xml:space="preserve"> PAGEREF _Toc8593330 \h </w:instrText>
+          <w:instrText xml:space="preserve"> PAGEREF _Toc9336698 \h </w:instrText>
         </w:r>
         <w:r>
           <w:rPr>
@@ -3851,7 +3706,7 @@
             <w:noProof/>
             <w:webHidden/>
           </w:rPr>
-          <w:t>22</w:t>
+          <w:t>18</w:t>
         </w:r>
         <w:r>
           <w:rPr>
@@ -3864,9 +3719,9 @@
     </w:p>
     <w:p>
       <w:pPr>
-        <w:pStyle w:val="21"/>
+        <w:pStyle w:val="31"/>
         <w:tabs>
-          <w:tab w:val="left" w:pos="1774"/>
+          <w:tab w:val="right" w:leader="dot" w:pos="9345"/>
         </w:tabs>
         <w:rPr>
           <w:rFonts w:asciiTheme="minorHAnsi" w:eastAsiaTheme="minorEastAsia" w:hAnsiTheme="minorHAnsi"/>
@@ -3876,86 +3731,68 @@
           <w:lang w:eastAsia="ru-RU"/>
         </w:rPr>
       </w:pPr>
-      <w:hyperlink w:anchor="_Toc8593331" w:history="1">
+      <w:hyperlink w:anchor="_Toc9336699" w:history="1">
         <w:r>
           <w:rPr>
             <w:rStyle w:val="af0"/>
             <w:noProof/>
           </w:rPr>
-          <w:t>6.2.</w:t>
-        </w:r>
-        <w:r>
-          <w:rPr>
-            <w:rFonts w:asciiTheme="minorHAnsi" w:eastAsiaTheme="minorEastAsia" w:hAnsiTheme="minorHAnsi"/>
-            <w:noProof/>
-            <w:color w:val="auto"/>
-            <w:sz w:val="22"/>
-            <w:lang w:eastAsia="ru-RU"/>
+          <w:t>6.4. Пере</w:t>
+        </w:r>
+        <w:r>
+          <w:rPr>
+            <w:rStyle w:val="af0"/>
+            <w:noProof/>
+          </w:rPr>
+          <w:t>м</w:t>
+        </w:r>
+        <w:r>
+          <w:rPr>
+            <w:rStyle w:val="af0"/>
+            <w:noProof/>
+          </w:rPr>
+          <w:t>ещение задач</w:t>
+        </w:r>
+        <w:r>
+          <w:rPr>
+            <w:noProof/>
+            <w:webHidden/>
           </w:rPr>
           <w:tab/>
         </w:r>
         <w:r>
           <w:rPr>
-            <w:rStyle w:val="af0"/>
-            <w:noProof/>
-          </w:rPr>
-          <w:t xml:space="preserve">Реализация </w:t>
-        </w:r>
-        <w:r>
-          <w:rPr>
-            <w:rStyle w:val="af0"/>
-            <w:noProof/>
-            <w:lang w:val="en-US"/>
-          </w:rPr>
-          <w:t>JQL</w:t>
-        </w:r>
-        <w:r>
-          <w:rPr>
-            <w:rStyle w:val="af0"/>
-            <w:noProof/>
-          </w:rPr>
-          <w:t>-функции поиска задач плана</w:t>
-        </w:r>
-        <w:r>
-          <w:rPr>
             <w:noProof/>
             <w:webHidden/>
           </w:rPr>
-          <w:tab/>
+          <w:fldChar w:fldCharType="begin"/>
         </w:r>
         <w:r>
           <w:rPr>
             <w:noProof/>
             <w:webHidden/>
           </w:rPr>
-          <w:fldChar w:fldCharType="begin"/>
+          <w:instrText xml:space="preserve"> PAGEREF _Toc9336699 \h </w:instrText>
         </w:r>
         <w:r>
           <w:rPr>
             <w:noProof/>
             <w:webHidden/>
           </w:rPr>
-          <w:instrText xml:space="preserve"> PAGEREF _Toc8593331 \h </w:instrText>
         </w:r>
         <w:r>
           <w:rPr>
             <w:noProof/>
             <w:webHidden/>
           </w:rPr>
+          <w:fldChar w:fldCharType="separate"/>
         </w:r>
         <w:r>
           <w:rPr>
             <w:noProof/>
             <w:webHidden/>
           </w:rPr>
-          <w:fldChar w:fldCharType="separate"/>
-        </w:r>
-        <w:r>
-          <w:rPr>
-            <w:noProof/>
-            <w:webHidden/>
-          </w:rPr>
-          <w:t>22</w:t>
+          <w:t>18</w:t>
         </w:r>
         <w:r>
           <w:rPr>
@@ -3977,7 +3814,7 @@
           <w:lang w:eastAsia="ru-RU"/>
         </w:rPr>
       </w:pPr>
-      <w:hyperlink w:anchor="_Toc8593332" w:history="1">
+      <w:hyperlink w:anchor="_Toc9336700" w:history="1">
         <w:r>
           <w:rPr>
             <w:rStyle w:val="af0"/>
@@ -4021,7 +3858,7 @@
             <w:noProof/>
             <w:webHidden/>
           </w:rPr>
-          <w:instrText xml:space="preserve"> PAGEREF _Toc8593332 \h </w:instrText>
+          <w:instrText xml:space="preserve"> PAGEREF _Toc9336700 \h </w:instrText>
         </w:r>
         <w:r>
           <w:rPr>
@@ -4041,7 +3878,7 @@
             <w:noProof/>
             <w:webHidden/>
           </w:rPr>
-          <w:t>24</w:t>
+          <w:t>19</w:t>
         </w:r>
         <w:r>
           <w:rPr>
@@ -4063,7 +3900,7 @@
           <w:lang w:eastAsia="ru-RU"/>
         </w:rPr>
       </w:pPr>
-      <w:hyperlink w:anchor="_Toc8593333" w:history="1">
+      <w:hyperlink w:anchor="_Toc9336701" w:history="1">
         <w:r>
           <w:rPr>
             <w:rStyle w:val="af0"/>
@@ -4090,7 +3927,7 @@
             <w:noProof/>
             <w:webHidden/>
           </w:rPr>
-          <w:instrText xml:space="preserve"> PAGEREF _Toc8593333 \h </w:instrText>
+          <w:instrText xml:space="preserve"> PAGEREF _Toc9336701 \h </w:instrText>
         </w:r>
         <w:r>
           <w:rPr>
@@ -4110,7 +3947,7 @@
             <w:noProof/>
             <w:webHidden/>
           </w:rPr>
-          <w:t>26</w:t>
+          <w:t>24</w:t>
         </w:r>
         <w:r>
           <w:rPr>
@@ -4132,7 +3969,7 @@
           <w:lang w:eastAsia="ru-RU"/>
         </w:rPr>
       </w:pPr>
-      <w:hyperlink w:anchor="_Toc8593334" w:history="1">
+      <w:hyperlink w:anchor="_Toc9336702" w:history="1">
         <w:r>
           <w:rPr>
             <w:rStyle w:val="af0"/>
@@ -4159,7 +3996,7 @@
             <w:noProof/>
             <w:webHidden/>
           </w:rPr>
-          <w:instrText xml:space="preserve"> PAGEREF _Toc8593334 \h </w:instrText>
+          <w:instrText xml:space="preserve"> PAGEREF _Toc9336702 \h </w:instrText>
         </w:r>
         <w:r>
           <w:rPr>
@@ -4179,7 +4016,7 @@
             <w:noProof/>
             <w:webHidden/>
           </w:rPr>
-          <w:t>27</w:t>
+          <w:t>25</w:t>
         </w:r>
         <w:r>
           <w:rPr>
@@ -4201,7 +4038,7 @@
           <w:lang w:eastAsia="ru-RU"/>
         </w:rPr>
       </w:pPr>
-      <w:hyperlink w:anchor="_Toc8593335" w:history="1">
+      <w:hyperlink w:anchor="_Toc9336703" w:history="1">
         <w:r>
           <w:rPr>
             <w:rStyle w:val="af0"/>
@@ -4243,7 +4080,7 @@
             <w:noProof/>
             <w:webHidden/>
           </w:rPr>
-          <w:instrText xml:space="preserve"> PAGEREF _Toc8593335 \h </w:instrText>
+          <w:instrText xml:space="preserve"> PAGEREF _Toc9336703 \h </w:instrText>
         </w:r>
         <w:r>
           <w:rPr>
@@ -4263,7 +4100,7 @@
             <w:noProof/>
             <w:webHidden/>
           </w:rPr>
-          <w:t>28</w:t>
+          <w:t>26</w:t>
         </w:r>
         <w:r>
           <w:rPr>
@@ -4284,7 +4121,7 @@
       <w:r>
         <w:br w:type="page"/>
       </w:r>
-      <w:bookmarkStart w:id="1" w:name="_Toc8593301"/>
+      <w:bookmarkStart w:id="1" w:name="_Toc9336669"/>
       <w:r>
         <w:lastRenderedPageBreak/>
         <w:t>Введение</w:t>
@@ -5688,7 +5525,7 @@
         </w:numPr>
       </w:pPr>
       <w:bookmarkStart w:id="2" w:name="_Toc518079157"/>
-      <w:bookmarkStart w:id="3" w:name="_Toc8593302"/>
+      <w:bookmarkStart w:id="3" w:name="_Toc9336670"/>
       <w:r>
         <w:lastRenderedPageBreak/>
         <w:t>Постановка</w:t>
@@ -6649,7 +6486,7 @@
           <w:szCs w:val="32"/>
         </w:rPr>
       </w:pPr>
-      <w:bookmarkStart w:id="4" w:name="_Toc8593303"/>
+      <w:bookmarkStart w:id="4" w:name="_Toc9336671"/>
       <w:r>
         <w:rPr>
           <w:rFonts w:eastAsiaTheme="majorEastAsia"/>
@@ -6677,7 +6514,7 @@
         </w:rPr>
         <w:t xml:space="preserve"> </w:t>
       </w:r>
-      <w:bookmarkStart w:id="5" w:name="_Toc8593304"/>
+      <w:bookmarkStart w:id="5" w:name="_Toc9336672"/>
       <w:r>
         <w:rPr>
           <w:szCs w:val="28"/>
@@ -6719,7 +6556,7 @@
       <w:pPr>
         <w:pStyle w:val="3"/>
       </w:pPr>
-      <w:bookmarkStart w:id="6" w:name="_Toc8593305"/>
+      <w:bookmarkStart w:id="6" w:name="_Toc9336673"/>
       <w:r>
         <w:rPr>
           <w:lang w:val="en-US"/>
@@ -6926,7 +6763,7 @@
       <w:pPr>
         <w:pStyle w:val="3"/>
       </w:pPr>
-      <w:bookmarkStart w:id="7" w:name="_Toc8593306"/>
+      <w:bookmarkStart w:id="7" w:name="_Toc9336674"/>
       <w:r>
         <w:rPr>
           <w:lang w:val="en-US"/>
@@ -7115,7 +6952,7 @@
           <w:lang w:val="en-US"/>
         </w:rPr>
       </w:pPr>
-      <w:bookmarkStart w:id="8" w:name="_Toc8593307"/>
+      <w:bookmarkStart w:id="8" w:name="_Toc9336675"/>
       <w:r>
         <w:rPr>
           <w:lang w:val="en-US"/>
@@ -7353,7 +7190,7 @@
       <w:pPr>
         <w:pStyle w:val="3"/>
       </w:pPr>
-      <w:bookmarkStart w:id="9" w:name="_Toc8593308"/>
+      <w:bookmarkStart w:id="9" w:name="_Toc9336676"/>
       <w:r>
         <w:t>Issue Archiver for Jira</w:t>
       </w:r>
@@ -7471,7 +7308,7 @@
           <w:lang w:val="en-US"/>
         </w:rPr>
       </w:pPr>
-      <w:bookmarkStart w:id="10" w:name="_Toc8593309"/>
+      <w:bookmarkStart w:id="10" w:name="_Toc9336677"/>
       <w:r>
         <w:rPr>
           <w:lang w:val="en-US"/>
@@ -7679,7 +7516,7 @@
       <w:pPr>
         <w:pStyle w:val="3"/>
       </w:pPr>
-      <w:bookmarkStart w:id="11" w:name="_Toc8593310"/>
+      <w:bookmarkStart w:id="11" w:name="_Toc9336678"/>
       <w:r>
         <w:t>Результат анализа существующих решений</w:t>
       </w:r>
@@ -7735,7 +7572,7 @@
       <w:r>
         <w:t xml:space="preserve"> </w:t>
       </w:r>
-      <w:bookmarkStart w:id="12" w:name="_Toc8593311"/>
+      <w:bookmarkStart w:id="12" w:name="_Toc9336679"/>
       <w:r>
         <w:t>Анализ реализованной части приложения</w:t>
       </w:r>
@@ -7745,7 +7582,7 @@
       <w:pPr>
         <w:pStyle w:val="3"/>
       </w:pPr>
-      <w:bookmarkStart w:id="13" w:name="_Toc8593312"/>
+      <w:bookmarkStart w:id="13" w:name="_Toc9336680"/>
       <w:r>
         <w:t>Структура проекта</w:t>
       </w:r>
@@ -7753,12 +7590,27 @@
     </w:p>
     <w:p>
       <w:r>
-        <w:t>Поставленная задача должна решаться в рамках уже созданного приложения. Поэтому рассмотрим его структуру, представленную на рис. 2.1.</w:t>
-      </w:r>
-    </w:p>
-    <w:p>
-      <w:r>
-        <w:t>Таким образом, можно сделать вывод, что проект является приложением с архитектурой</w:t>
+        <w:t xml:space="preserve">Поставленная задача должна решаться в рамках уже созданного приложения. </w:t>
+      </w:r>
+    </w:p>
+    <w:p>
+      <w:r>
+        <w:t xml:space="preserve">Приложение построено с использованием архитектурного стиля </w:t>
+      </w:r>
+      <w:r>
+        <w:rPr>
+          <w:lang w:val="en-US"/>
+        </w:rPr>
+        <w:t>REST</w:t>
+      </w:r>
+      <w:r>
+        <w:t xml:space="preserve"> (</w:t>
+      </w:r>
+      <w:r>
+        <w:rPr>
+          <w:lang w:val="en-US"/>
+        </w:rPr>
+        <w:t>Representational</w:t>
       </w:r>
       <w:r>
         <w:t xml:space="preserve"> </w:t>
@@ -7767,6 +7619,96 @@
         <w:rPr>
           <w:lang w:val="en-US"/>
         </w:rPr>
+        <w:t>State</w:t>
+      </w:r>
+      <w:r>
+        <w:t xml:space="preserve"> </w:t>
+      </w:r>
+      <w:r>
+        <w:rPr>
+          <w:lang w:val="en-US"/>
+        </w:rPr>
+        <w:t>Transfer</w:t>
+      </w:r>
+      <w:r>
+        <w:t>) и состоит из модулей: клиент, сервер и база данных. На рис. 2.6 представлена схема, отображающая взаимодействие модулей приложения.</w:t>
+      </w:r>
+    </w:p>
+    <w:p>
+      <w:r>
+        <w:rPr>
+          <w:noProof/>
+          <w:lang w:eastAsia="ru-RU"/>
+        </w:rPr>
+        <w:lastRenderedPageBreak/>
+        <w:drawing>
+          <wp:inline distT="0" distB="0" distL="0" distR="0">
+            <wp:extent cx="4676775" cy="3748495"/>
+            <wp:effectExtent l="0" t="0" r="0" b="0"/>
+            <wp:docPr id="12" name="Рисунок 12"/>
+            <wp:cNvGraphicFramePr>
+              <a:graphicFrameLocks xmlns:a="http://schemas.openxmlformats.org/drawingml/2006/main" noChangeAspect="1"/>
+            </wp:cNvGraphicFramePr>
+            <a:graphic xmlns:a="http://schemas.openxmlformats.org/drawingml/2006/main">
+              <a:graphicData uri="http://schemas.openxmlformats.org/drawingml/2006/picture">
+                <pic:pic xmlns:pic="http://schemas.openxmlformats.org/drawingml/2006/picture">
+                  <pic:nvPicPr>
+                    <pic:cNvPr id="12" name="КлиентСервер.png"/>
+                    <pic:cNvPicPr/>
+                  </pic:nvPicPr>
+                  <pic:blipFill>
+                    <a:blip r:embed="rId13">
+                      <a:extLst>
+                        <a:ext uri="{28A0092B-C50C-407E-A947-70E740481C1C}">
+                          <a14:useLocalDpi xmlns:a14="http://schemas.microsoft.com/office/drawing/2010/main" val="0"/>
+                        </a:ext>
+                      </a:extLst>
+                    </a:blip>
+                    <a:stretch>
+                      <a:fillRect/>
+                    </a:stretch>
+                  </pic:blipFill>
+                  <pic:spPr>
+                    <a:xfrm>
+                      <a:off x="0" y="0"/>
+                      <a:ext cx="4804107" cy="3850553"/>
+                    </a:xfrm>
+                    <a:prstGeom prst="rect">
+                      <a:avLst/>
+                    </a:prstGeom>
+                  </pic:spPr>
+                </pic:pic>
+              </a:graphicData>
+            </a:graphic>
+          </wp:inline>
+        </w:drawing>
+      </w:r>
+    </w:p>
+    <w:p>
+      <w:pPr>
+        <w:jc w:val="center"/>
+      </w:pPr>
+      <w:r>
+        <w:t>Рис. 2.6. Взаимодействие модулей приложения</w:t>
+      </w:r>
+    </w:p>
+    <w:p>
+      <w:r>
+        <w:t xml:space="preserve">Приложение также реализует шаблон проектирования </w:t>
+      </w:r>
+      <w:r>
+        <w:rPr>
+          <w:lang w:val="en-US"/>
+        </w:rPr>
+        <w:t>MVC</w:t>
+      </w:r>
+      <w:r>
+        <w:t xml:space="preserve"> (</w:t>
+      </w:r>
+      <w:r>
+        <w:rPr>
+          <w:lang w:val="en-US"/>
+        </w:rPr>
         <w:t>Model</w:t>
       </w:r>
       <w:r>
@@ -7788,7 +7730,61 @@
         <w:t>Controller</w:t>
       </w:r>
       <w:r>
-        <w:t xml:space="preserve"> (</w:t>
+        <w:t>)</w:t>
+      </w:r>
+      <w:r>
+        <w:t>, который подразумевает наличие трех компонентов:</w:t>
+      </w:r>
+    </w:p>
+    <w:p>
+      <w:pPr>
+        <w:pStyle w:val="a3"/>
+        <w:numPr>
+          <w:ilvl w:val="0"/>
+          <w:numId w:val="39"/>
+        </w:numPr>
+      </w:pPr>
+      <w:r>
+        <w:t>Модель, которая отвечает за связь с базой данных и реализацию методов объекта, получаемого из базы данных;</w:t>
+      </w:r>
+    </w:p>
+    <w:p>
+      <w:pPr>
+        <w:pStyle w:val="a3"/>
+        <w:numPr>
+          <w:ilvl w:val="0"/>
+          <w:numId w:val="39"/>
+        </w:numPr>
+      </w:pPr>
+      <w:r>
+        <w:t>Представление, отвечающее за отображение пользовательского интерфейса;</w:t>
+      </w:r>
+    </w:p>
+    <w:p>
+      <w:pPr>
+        <w:pStyle w:val="a3"/>
+        <w:numPr>
+          <w:ilvl w:val="0"/>
+          <w:numId w:val="39"/>
+        </w:numPr>
+      </w:pPr>
+      <w:r>
+        <w:t>Контроллер</w:t>
+      </w:r>
+      <w:r>
+        <w:t xml:space="preserve">, </w:t>
+      </w:r>
+      <w:r>
+        <w:t>являющийся связующим звеном между моделью и представлениями, управляющий бизнес-логикой веб-приложения.</w:t>
+      </w:r>
+    </w:p>
+    <w:p>
+      <w:pPr>
+        <w:ind w:firstLine="0"/>
+      </w:pPr>
+      <w:r>
+        <w:lastRenderedPageBreak/>
+        <w:t xml:space="preserve">Структура шаблона </w:t>
       </w:r>
       <w:r>
         <w:rPr>
@@ -7797,17 +7793,247 @@
         <w:t>MVC</w:t>
       </w:r>
       <w:r>
+        <w:t xml:space="preserve"> </w:t>
+      </w:r>
+      <w:r>
+        <w:t>представлена на рис. 2.7.</w:t>
+      </w:r>
+      <w:r>
+        <w:rPr>
+          <w:noProof/>
+          <w:lang w:eastAsia="ru-RU"/>
+        </w:rPr>
+        <w:drawing>
+          <wp:inline distT="0" distB="0" distL="0" distR="0" wp14:anchorId="1F28E76A" wp14:editId="7F42985C">
+            <wp:extent cx="5940425" cy="4110990"/>
+            <wp:effectExtent l="0" t="0" r="0" b="0"/>
+            <wp:docPr id="11" name="Рисунок 11"/>
+            <wp:cNvGraphicFramePr>
+              <a:graphicFrameLocks xmlns:a="http://schemas.openxmlformats.org/drawingml/2006/main" noChangeAspect="1"/>
+            </wp:cNvGraphicFramePr>
+            <a:graphic xmlns:a="http://schemas.openxmlformats.org/drawingml/2006/main">
+              <a:graphicData uri="http://schemas.openxmlformats.org/drawingml/2006/picture">
+                <pic:pic xmlns:pic="http://schemas.openxmlformats.org/drawingml/2006/picture">
+                  <pic:nvPicPr>
+                    <pic:cNvPr id="11" name="MVC.png"/>
+                    <pic:cNvPicPr/>
+                  </pic:nvPicPr>
+                  <pic:blipFill>
+                    <a:blip r:embed="rId14">
+                      <a:extLst>
+                        <a:ext uri="{28A0092B-C50C-407E-A947-70E740481C1C}">
+                          <a14:useLocalDpi xmlns:a14="http://schemas.microsoft.com/office/drawing/2010/main" val="0"/>
+                        </a:ext>
+                      </a:extLst>
+                    </a:blip>
+                    <a:stretch>
+                      <a:fillRect/>
+                    </a:stretch>
+                  </pic:blipFill>
+                  <pic:spPr>
+                    <a:xfrm>
+                      <a:off x="0" y="0"/>
+                      <a:ext cx="5940425" cy="4110990"/>
+                    </a:xfrm>
+                    <a:prstGeom prst="rect">
+                      <a:avLst/>
+                    </a:prstGeom>
+                  </pic:spPr>
+                </pic:pic>
+              </a:graphicData>
+            </a:graphic>
+          </wp:inline>
+        </w:drawing>
+      </w:r>
+    </w:p>
+    <w:p>
+      <w:pPr>
+        <w:ind w:firstLine="0"/>
+        <w:jc w:val="center"/>
+      </w:pPr>
+      <w:r>
+        <w:t xml:space="preserve">Рис. 2.7. Структура </w:t>
+      </w:r>
+      <w:r>
+        <w:rPr>
+          <w:lang w:val="en-US"/>
+        </w:rPr>
+        <w:t>MVC</w:t>
+      </w:r>
+    </w:p>
+    <w:p>
+      <w:r>
+        <w:t xml:space="preserve">Клиентская часть приложения использует фреймворк </w:t>
+      </w:r>
+      <w:r>
+        <w:rPr>
+          <w:lang w:val="en-US"/>
+        </w:rPr>
+        <w:t>Backbone</w:t>
+      </w:r>
+      <w:r>
+        <w:t>.</w:t>
+      </w:r>
+      <w:r>
+        <w:rPr>
+          <w:lang w:val="en-US"/>
+        </w:rPr>
+        <w:t>js</w:t>
+      </w:r>
+      <w:r>
+        <w:t>, позволяющий определить модели и связать с ними представления.</w:t>
+      </w:r>
+      <w:r>
+        <w:t xml:space="preserve"> На рис. 2.8. представлена схема компонентов модуля представления.</w:t>
+      </w:r>
+    </w:p>
+    <w:p>
+      <w:pPr>
+        <w:jc w:val="center"/>
+      </w:pPr>
+      <w:r>
+        <w:t>Рис. 2.8. Схема компонентов модуля представления</w:t>
+      </w:r>
+    </w:p>
+    <w:p>
+      <w:r>
+        <w:t xml:space="preserve">Структура серверной части приложения представлена на рис. </w:t>
+      </w:r>
+      <w:r>
+        <w:t>2.9</w:t>
+      </w:r>
+      <w:r>
+        <w:t>.</w:t>
+      </w:r>
+      <w:r>
+        <w:t xml:space="preserve"> </w:t>
+      </w:r>
+      <w:r>
+        <w:t xml:space="preserve">В результате анализа структуры серверной части было решено провести рефакторинг, отделив логику работы с базой данный от бизнес-логики приложения путем выделения кода по работе в БД </w:t>
+      </w:r>
+      <w:r>
+        <w:t>из сервисов</w:t>
+      </w:r>
+      <w:r>
+        <w:t xml:space="preserve"> в специальные </w:t>
+      </w:r>
+      <w:r>
+        <w:rPr>
+          <w:lang w:val="en-US"/>
+        </w:rPr>
+        <w:t>DAO</w:t>
+      </w:r>
+      <w:r>
+        <w:t>-</w:t>
+      </w:r>
+      <w:r>
+        <w:t>классы (</w:t>
+      </w:r>
+      <w:r>
+        <w:rPr>
+          <w:lang w:val="en-US"/>
+        </w:rPr>
+        <w:t>Data</w:t>
+      </w:r>
+      <w:r>
+        <w:t xml:space="preserve"> </w:t>
+      </w:r>
+      <w:r>
+        <w:rPr>
+          <w:lang w:val="en-US"/>
+        </w:rPr>
+        <w:t>Access</w:t>
+      </w:r>
+      <w:r>
+        <w:t xml:space="preserve"> </w:t>
+      </w:r>
+      <w:r>
+        <w:rPr>
+          <w:lang w:val="en-US"/>
+        </w:rPr>
+        <w:t>Object</w:t>
+      </w:r>
+      <w:r>
+        <w:t xml:space="preserve">). Также, т. к. дальнейшая работа потребует создания новых </w:t>
+      </w:r>
+      <w:r>
+        <w:rPr>
+          <w:lang w:val="en-US"/>
+        </w:rPr>
+        <w:t>DTO</w:t>
+      </w:r>
+      <w:r>
+        <w:t>-</w:t>
+      </w:r>
+      <w:r>
+        <w:t>объектов (</w:t>
+      </w:r>
+      <w:r>
+        <w:rPr>
+          <w:lang w:val="en-US"/>
+        </w:rPr>
+        <w:t>Data</w:t>
+      </w:r>
+      <w:r>
+        <w:t xml:space="preserve"> </w:t>
+      </w:r>
+      <w:r>
+        <w:rPr>
+          <w:lang w:val="en-US"/>
+        </w:rPr>
+        <w:t>Transfer</w:t>
+      </w:r>
+      <w:r>
+        <w:t xml:space="preserve"> </w:t>
+      </w:r>
+      <w:r>
+        <w:rPr>
+          <w:lang w:val="en-US"/>
+        </w:rPr>
+        <w:t>Object</w:t>
+      </w:r>
+      <w:r>
         <w:t>)</w:t>
       </w:r>
       <w:r>
+        <w:t>, требуется переместить их в собственный пакет</w:t>
+      </w:r>
+      <w:r>
         <w:t>.</w:t>
       </w:r>
+      <w:r>
+        <w:t xml:space="preserve"> Кроме того, классы сервисов и </w:t>
+      </w:r>
+      <w:r>
+        <w:rPr>
+          <w:lang w:val="en-US"/>
+        </w:rPr>
+        <w:t>DAO</w:t>
+      </w:r>
+      <w:r>
+        <w:t>-</w:t>
+      </w:r>
+      <w:r>
+        <w:t xml:space="preserve">классы должны </w:t>
+      </w:r>
+      <w:r>
+        <w:lastRenderedPageBreak/>
+        <w:t>реализовывать интерфейсы, используемые вместо конкретных реализаций для большей гибкости кода.</w:t>
+      </w:r>
+    </w:p>
+    <w:p>
+      <w:pPr>
+        <w:jc w:val="center"/>
+      </w:pPr>
+      <w:r>
+        <w:t>Рис. 2.9. Структура серверной части приложения</w:t>
+      </w:r>
     </w:p>
     <w:p>
       <w:pPr>
         <w:pStyle w:val="3"/>
       </w:pPr>
-      <w:bookmarkStart w:id="14" w:name="_Toc8593313"/>
+      <w:bookmarkStart w:id="14" w:name="_Toc9336681"/>
       <w:r>
         <w:t>Структура базы данных</w:t>
       </w:r>
@@ -7830,7 +8056,7 @@
       <w:r>
         <w:t xml:space="preserve"> </w:t>
       </w:r>
-      <w:bookmarkStart w:id="15" w:name="_Toc8593314"/>
+      <w:bookmarkStart w:id="15" w:name="_Toc9336682"/>
       <w:r>
         <w:t xml:space="preserve">Анализ </w:t>
       </w:r>
@@ -8021,7 +8247,6 @@
           <w:szCs w:val="28"/>
           <w:lang w:val="en-US"/>
         </w:rPr>
-        <w:lastRenderedPageBreak/>
         <w:t>JQL</w:t>
       </w:r>
       <w:r>
@@ -8170,7 +8395,7 @@
       <w:pPr>
         <w:pStyle w:val="3"/>
       </w:pPr>
-      <w:bookmarkStart w:id="16" w:name="_Toc8593315"/>
+      <w:bookmarkStart w:id="16" w:name="_Toc9336683"/>
       <w:r>
         <w:t>Снимки</w:t>
       </w:r>
@@ -8339,18 +8564,7 @@
           <w:sz w:val="28"/>
           <w:szCs w:val="28"/>
         </w:rPr>
-        <w:t xml:space="preserve">Задача сравнения снимков делится на реализацию пользовательского интерфейса и алгоритма сравнения на серверной части приложения. В интерфейсе потребуются элементы для выбора двух снимков, множественного выбора критериев сравнения и кнопки сравнения. После получения результата сравнения следует отобразить отличия. Критериев </w:t>
-      </w:r>
-      <w:r>
-        <w:rPr>
-          <w:rStyle w:val="post1"/>
-          <w:rFonts w:ascii="Times New Roman" w:hAnsi="Times New Roman"/>
-          <w:color w:val="000000" w:themeColor="text1"/>
-          <w:sz w:val="28"/>
-          <w:szCs w:val="28"/>
-        </w:rPr>
-        <w:lastRenderedPageBreak/>
-        <w:t>сравнения на данный момент требуется четыре: состав дочерних задач, изменение названия задачи, изменение плановой оценки и изменение суммарной оценки, где плановая оценка – это оценка статьи (т. е. корневой задачи), задаваемая пользователем, а суммарная оценка – это сумма первоначальных оценок самой задачи и всех задач из ее поддерева. Саму процедуру сравнения деревьев можно реализовать с помощью рекурсивного алгоритма сравнения задач каждого уровня.</w:t>
+        <w:t>Задача сравнения снимков делится на реализацию пользовательского интерфейса и алгоритма сравнения на серверной части приложения. В интерфейсе потребуются элементы для выбора двух снимков, множественного выбора критериев сравнения и кнопки сравнения. После получения результата сравнения следует отобразить отличия. Критериев сравнения на данный момент требуется четыре: состав дочерних задач, изменение названия задачи, изменение плановой оценки и изменение суммарной оценки, где плановая оценка – это оценка статьи (т. е. корневой задачи), задаваемая пользователем, а суммарная оценка – это сумма первоначальных оценок самой задачи и всех задач из ее поддерева. Саму процедуру сравнения деревьев можно реализовать с помощью рекурсивного алгоритма сравнения задач каждого уровня.</w:t>
       </w:r>
     </w:p>
     <w:p>
@@ -8492,7 +8706,7 @@
       <w:pPr>
         <w:pStyle w:val="4"/>
       </w:pPr>
-      <w:bookmarkStart w:id="17" w:name="_Toc8593316"/>
+      <w:bookmarkStart w:id="17" w:name="_Toc9336684"/>
       <w:r>
         <w:t>Структура данных</w:t>
       </w:r>
@@ -8544,7 +8758,6 @@
         <w:ind w:firstLine="675"/>
       </w:pPr>
       <w:r>
-        <w:lastRenderedPageBreak/>
         <w:t>Первый бл</w:t>
       </w:r>
       <w:r>
@@ -8592,7 +8805,7 @@
       <w:pPr>
         <w:pStyle w:val="3"/>
       </w:pPr>
-      <w:bookmarkStart w:id="18" w:name="_Toc8593317"/>
+      <w:bookmarkStart w:id="18" w:name="_Toc9336685"/>
       <w:r>
         <w:t xml:space="preserve">Анализ </w:t>
       </w:r>
@@ -8718,9 +8931,8 @@
           <w:numId w:val="30"/>
         </w:numPr>
       </w:pPr>
-      <w:bookmarkStart w:id="19" w:name="_Toc8593318"/>
-      <w:r>
-        <w:lastRenderedPageBreak/>
+      <w:bookmarkStart w:id="19" w:name="_Toc9336686"/>
+      <w:r>
         <w:t>Средства реализации</w:t>
       </w:r>
       <w:bookmarkEnd w:id="19"/>
@@ -9458,9 +9670,8 @@
           <w:numId w:val="30"/>
         </w:numPr>
       </w:pPr>
-      <w:bookmarkStart w:id="20" w:name="_Toc8593319"/>
-      <w:r>
-        <w:lastRenderedPageBreak/>
+      <w:bookmarkStart w:id="20" w:name="_Toc9336687"/>
+      <w:r>
         <w:t>Требования к аппаратному и </w:t>
       </w:r>
       <w:r>
@@ -9643,9 +9854,8 @@
           <w:numId w:val="30"/>
         </w:numPr>
       </w:pPr>
-      <w:bookmarkStart w:id="21" w:name="_Toc8593320"/>
-      <w:r>
-        <w:lastRenderedPageBreak/>
+      <w:bookmarkStart w:id="21" w:name="_Toc9336688"/>
+      <w:r>
         <w:t>Интерфейс пользователя</w:t>
       </w:r>
       <w:bookmarkEnd w:id="21"/>
@@ -9655,13 +9865,13 @@
         <w:pStyle w:val="2"/>
         <w:ind w:left="360" w:firstLine="0"/>
       </w:pPr>
+      <w:bookmarkStart w:id="22" w:name="_Toc9336689"/>
       <w:r>
         <w:t>5.1.</w:t>
       </w:r>
       <w:r>
         <w:t xml:space="preserve"> </w:t>
       </w:r>
-      <w:bookmarkStart w:id="22" w:name="_Toc8593321"/>
       <w:r>
         <w:t>Создание снимков задач плана</w:t>
       </w:r>
@@ -9724,7 +9934,7 @@
                     <pic:cNvPicPr/>
                   </pic:nvPicPr>
                   <pic:blipFill>
-                    <a:blip r:embed="rId13">
+                    <a:blip r:embed="rId15">
                       <a:extLst>
                         <a:ext uri="{28A0092B-C50C-407E-A947-70E740481C1C}">
                           <a14:useLocalDpi xmlns:a14="http://schemas.microsoft.com/office/drawing/2010/main" val="0"/>
@@ -9822,7 +10032,7 @@
                     <pic:cNvPicPr/>
                   </pic:nvPicPr>
                   <pic:blipFill>
-                    <a:blip r:embed="rId14">
+                    <a:blip r:embed="rId16">
                       <a:extLst>
                         <a:ext uri="{28A0092B-C50C-407E-A947-70E740481C1C}">
                           <a14:useLocalDpi xmlns:a14="http://schemas.microsoft.com/office/drawing/2010/main" val="0"/>
@@ -9866,7 +10076,6 @@
         <w:jc w:val="left"/>
       </w:pPr>
       <w:r>
-        <w:lastRenderedPageBreak/>
         <w:t>Окно создания снимка содержит информацию о том, что название снимка будет автоматически включать дату и время создания. Также на нем располагается поле для ввода необязательного названия/комментария пользователя и кнопки «Сохранить» и «Отмена».</w:t>
       </w:r>
     </w:p>
@@ -9900,7 +10109,7 @@
                     <pic:cNvPicPr/>
                   </pic:nvPicPr>
                   <pic:blipFill>
-                    <a:blip r:embed="rId15">
+                    <a:blip r:embed="rId17">
                       <a:extLst>
                         <a:ext uri="{28A0092B-C50C-407E-A947-70E740481C1C}">
                           <a14:useLocalDpi xmlns:a14="http://schemas.microsoft.com/office/drawing/2010/main" val="0"/>
@@ -9942,7 +10151,7 @@
         <w:pStyle w:val="2"/>
         <w:spacing w:before="240" w:after="60"/>
       </w:pPr>
-      <w:bookmarkStart w:id="23" w:name="_Toc8593322"/>
+      <w:bookmarkStart w:id="23" w:name="_Toc9336690"/>
       <w:r>
         <w:t>5.2. Сравнение снимков версии плана</w:t>
       </w:r>
@@ -9967,11 +10176,7 @@
         <w:t>выбрать режим</w:t>
       </w:r>
       <w:r>
-        <w:t xml:space="preserve"> «Сравнение </w:t>
-      </w:r>
-      <w:r>
-        <w:lastRenderedPageBreak/>
-        <w:t>сни</w:t>
+        <w:t xml:space="preserve"> «Сравнение сни</w:t>
       </w:r>
       <w:r>
         <w:t>мков», как показано на рис. 5.4</w:t>
@@ -10000,7 +10205,7 @@
                     <pic:cNvPicPr/>
                   </pic:nvPicPr>
                   <pic:blipFill>
-                    <a:blip r:embed="rId16">
+                    <a:blip r:embed="rId18">
                       <a:extLst>
                         <a:ext uri="{28A0092B-C50C-407E-A947-70E740481C1C}">
                           <a14:useLocalDpi xmlns:a14="http://schemas.microsoft.com/office/drawing/2010/main" val="0"/>
@@ -10089,7 +10294,7 @@
                     <pic:cNvPicPr/>
                   </pic:nvPicPr>
                   <pic:blipFill>
-                    <a:blip r:embed="rId17">
+                    <a:blip r:embed="rId19">
                       <a:extLst>
                         <a:ext uri="{28A0092B-C50C-407E-A947-70E740481C1C}">
                           <a14:useLocalDpi xmlns:a14="http://schemas.microsoft.com/office/drawing/2010/main" val="0"/>
@@ -10188,7 +10393,6 @@
           <w:noProof/>
           <w:lang w:eastAsia="ru-RU"/>
         </w:rPr>
-        <w:lastRenderedPageBreak/>
         <w:drawing>
           <wp:inline distT="0" distB="0" distL="0" distR="0">
             <wp:extent cx="5940425" cy="3205480"/>
@@ -10205,7 +10409,7 @@
                     <pic:cNvPicPr/>
                   </pic:nvPicPr>
                   <pic:blipFill>
-                    <a:blip r:embed="rId18" cstate="print">
+                    <a:blip r:embed="rId20" cstate="print">
                       <a:extLst>
                         <a:ext uri="{28A0092B-C50C-407E-A947-70E740481C1C}">
                           <a14:useLocalDpi xmlns:a14="http://schemas.microsoft.com/office/drawing/2010/main" val="0"/>
@@ -10268,13 +10472,13 @@
         <w:spacing w:before="240" w:after="60"/>
         <w:ind w:left="360" w:firstLine="0"/>
       </w:pPr>
+      <w:bookmarkStart w:id="24" w:name="_Toc9336691"/>
       <w:r>
         <w:t>5.3.</w:t>
       </w:r>
       <w:r>
         <w:t xml:space="preserve"> </w:t>
       </w:r>
-      <w:bookmarkStart w:id="24" w:name="_Toc8593323"/>
       <w:r>
         <w:t xml:space="preserve">Использование </w:t>
       </w:r>
@@ -10369,7 +10573,6 @@
         </w:numPr>
       </w:pPr>
       <w:r>
-        <w:lastRenderedPageBreak/>
         <w:t>Номер версии плана (число, необязательный параметр). Если номер версии не задан, то поиск будет осуществляться в актуальной версии, о чем будет отображено предупреждение на странице поиска.</w:t>
       </w:r>
     </w:p>
@@ -10413,7 +10616,7 @@
                     <pic:cNvPicPr/>
                   </pic:nvPicPr>
                   <pic:blipFill>
-                    <a:blip r:embed="rId19">
+                    <a:blip r:embed="rId21">
                       <a:extLst>
                         <a:ext uri="{28A0092B-C50C-407E-A947-70E740481C1C}">
                           <a14:useLocalDpi xmlns:a14="http://schemas.microsoft.com/office/drawing/2010/main" val="0"/>
@@ -10475,14 +10678,13 @@
         <w:spacing w:before="240" w:after="60"/>
         <w:ind w:left="360" w:firstLine="0"/>
       </w:pPr>
-      <w:r>
-        <w:lastRenderedPageBreak/>
+      <w:bookmarkStart w:id="25" w:name="_Toc9336692"/>
+      <w:r>
         <w:t>5.4.</w:t>
       </w:r>
       <w:r>
         <w:t xml:space="preserve"> </w:t>
       </w:r>
-      <w:bookmarkStart w:id="25" w:name="_Toc8593324"/>
       <w:r>
         <w:t>Панель для автоматической корректировки оценки родительской задачи</w:t>
       </w:r>
@@ -10499,13 +10701,13 @@
         <w:spacing w:before="240" w:after="60"/>
         <w:ind w:left="360" w:firstLine="0"/>
       </w:pPr>
+      <w:bookmarkStart w:id="26" w:name="_Toc9336693"/>
       <w:r>
         <w:t>5.5.</w:t>
       </w:r>
       <w:r>
         <w:t xml:space="preserve"> </w:t>
       </w:r>
-      <w:bookmarkStart w:id="26" w:name="_Toc8593325"/>
       <w:r>
         <w:t>Ошибки плана</w:t>
       </w:r>
@@ -10540,7 +10742,7 @@
                     <pic:cNvPicPr/>
                   </pic:nvPicPr>
                   <pic:blipFill>
-                    <a:blip r:embed="rId20">
+                    <a:blip r:embed="rId22">
                       <a:extLst>
                         <a:ext uri="{28A0092B-C50C-407E-A947-70E740481C1C}">
                           <a14:useLocalDpi xmlns:a14="http://schemas.microsoft.com/office/drawing/2010/main" val="0"/>
@@ -10583,7 +10785,6 @@
         <w:ind w:left="0"/>
       </w:pPr>
       <w:r>
-        <w:lastRenderedPageBreak/>
         <w:t xml:space="preserve">Кроме того, </w:t>
       </w:r>
       <w:r>
@@ -10613,7 +10814,7 @@
                     <pic:cNvPicPr/>
                   </pic:nvPicPr>
                   <pic:blipFill>
-                    <a:blip r:embed="rId21">
+                    <a:blip r:embed="rId23">
                       <a:extLst>
                         <a:ext uri="{28A0092B-C50C-407E-A947-70E740481C1C}">
                           <a14:useLocalDpi xmlns:a14="http://schemas.microsoft.com/office/drawing/2010/main" val="0"/>
@@ -10656,14 +10857,13 @@
         <w:spacing w:before="240" w:after="60"/>
         <w:ind w:left="360" w:firstLine="0"/>
       </w:pPr>
-      <w:r>
-        <w:lastRenderedPageBreak/>
+      <w:bookmarkStart w:id="27" w:name="_Toc9336694"/>
+      <w:r>
         <w:t>5.6.</w:t>
       </w:r>
       <w:r>
         <w:t xml:space="preserve"> </w:t>
       </w:r>
-      <w:bookmarkStart w:id="27" w:name="_Toc8593326"/>
       <w:r>
         <w:t>Перемещение задач</w:t>
       </w:r>
@@ -10697,7 +10897,7 @@
                     <pic:cNvPicPr/>
                   </pic:nvPicPr>
                   <pic:blipFill>
-                    <a:blip r:embed="rId22">
+                    <a:blip r:embed="rId24">
                       <a:extLst>
                         <a:ext uri="{28A0092B-C50C-407E-A947-70E740481C1C}">
                           <a14:useLocalDpi xmlns:a14="http://schemas.microsoft.com/office/drawing/2010/main" val="0"/>
@@ -10775,7 +10975,7 @@
                     </pic:cNvPicPr>
                   </pic:nvPicPr>
                   <pic:blipFill>
-                    <a:blip r:embed="rId23" cstate="print">
+                    <a:blip r:embed="rId25" cstate="print">
                       <a:extLst>
                         <a:ext uri="{28A0092B-C50C-407E-A947-70E740481C1C}">
                           <a14:useLocalDpi xmlns:a14="http://schemas.microsoft.com/office/drawing/2010/main" val="0"/>
@@ -10846,7 +11046,6 @@
     </w:p>
     <w:p>
       <w:r>
-        <w:lastRenderedPageBreak/>
         <w:t>При отпускании задачи производится определение новой родительской задачи, удаление связи с прежней родительской задачей и добавление связи с новой родительской задачей. Новый уровень перетаскиваемой задачи определяется, исходя из</w:t>
       </w:r>
       <w:r>
@@ -10870,9 +11069,8 @@
           <w:numId w:val="30"/>
         </w:numPr>
       </w:pPr>
-      <w:bookmarkStart w:id="28" w:name="_Toc8593327"/>
-      <w:r>
-        <w:lastRenderedPageBreak/>
+      <w:bookmarkStart w:id="28" w:name="_Toc9336695"/>
+      <w:r>
         <w:t>Реализация</w:t>
       </w:r>
       <w:bookmarkEnd w:id="28"/>
@@ -10882,6 +11080,7 @@
         <w:pStyle w:val="2"/>
         <w:ind w:left="360" w:firstLine="0"/>
       </w:pPr>
+      <w:bookmarkStart w:id="29" w:name="_Toc9336696"/>
       <w:r>
         <w:t>6.1.</w:t>
       </w:r>
@@ -10891,6 +11090,7 @@
       <w:r>
         <w:t>Структура базы данных</w:t>
       </w:r>
+      <w:bookmarkEnd w:id="29"/>
     </w:p>
     <w:p>
       <w:r>
@@ -10974,7 +11174,7 @@
                     <pic:cNvPicPr/>
                   </pic:nvPicPr>
                   <pic:blipFill>
-                    <a:blip r:embed="rId24">
+                    <a:blip r:embed="rId26">
                       <a:extLst>
                         <a:ext uri="{28A0092B-C50C-407E-A947-70E740481C1C}">
                           <a14:useLocalDpi xmlns:a14="http://schemas.microsoft.com/office/drawing/2010/main" val="0"/>
@@ -11070,6 +11270,7 @@
           <w:szCs w:val="28"/>
           <w:lang w:val="en-US"/>
         </w:rPr>
+        <w:lastRenderedPageBreak/>
         <w:t>Version</w:t>
       </w:r>
       <w:r>
@@ -11927,7 +12128,6 @@
           <w:szCs w:val="28"/>
           <w:lang w:val="en-US"/>
         </w:rPr>
-        <w:lastRenderedPageBreak/>
         <w:t>n</w:t>
       </w:r>
       <w:r>
@@ -12264,381 +12464,38 @@
         <w:spacing w:before="240" w:after="60"/>
         <w:ind w:left="360" w:firstLine="0"/>
       </w:pPr>
-      <w:bookmarkStart w:id="29" w:name="_Toc8593331"/>
-      <w:r>
-        <w:t>6.2.</w:t>
-      </w:r>
-      <w:bookmarkEnd w:id="29"/>
-      <w:r>
-        <w:t xml:space="preserve"> С</w:t>
+      <w:bookmarkStart w:id="30" w:name="_Toc9336697"/>
+      <w:r>
+        <w:t>6.2. С</w:t>
       </w:r>
       <w:r>
         <w:t>труктура приложения</w:t>
       </w:r>
-    </w:p>
-    <w:p>
-      <w:r>
-        <w:rPr>
-          <w:noProof/>
-          <w:lang w:eastAsia="ru-RU"/>
-        </w:rPr>
-        <w:drawing>
-          <wp:anchor distT="0" distB="0" distL="114300" distR="114300" simplePos="0" relativeHeight="251658240" behindDoc="0" locked="0" layoutInCell="1" allowOverlap="1">
-            <wp:simplePos x="0" y="0"/>
-            <wp:positionH relativeFrom="column">
-              <wp:posOffset>1024890</wp:posOffset>
-            </wp:positionH>
-            <wp:positionV relativeFrom="paragraph">
-              <wp:posOffset>1264285</wp:posOffset>
-            </wp:positionV>
-            <wp:extent cx="4248150" cy="3406775"/>
-            <wp:effectExtent l="0" t="0" r="0" b="0"/>
-            <wp:wrapTopAndBottom/>
-            <wp:docPr id="9" name="Рисунок 9"/>
-            <wp:cNvGraphicFramePr>
-              <a:graphicFrameLocks xmlns:a="http://schemas.openxmlformats.org/drawingml/2006/main" noChangeAspect="1"/>
-            </wp:cNvGraphicFramePr>
-            <a:graphic xmlns:a="http://schemas.openxmlformats.org/drawingml/2006/main">
-              <a:graphicData uri="http://schemas.openxmlformats.org/drawingml/2006/picture">
-                <pic:pic xmlns:pic="http://schemas.openxmlformats.org/drawingml/2006/picture">
-                  <pic:nvPicPr>
-                    <pic:cNvPr id="9" name="КлиентСервер.png"/>
-                    <pic:cNvPicPr/>
-                  </pic:nvPicPr>
-                  <pic:blipFill>
-                    <a:blip r:embed="rId25">
-                      <a:extLst>
-                        <a:ext uri="{28A0092B-C50C-407E-A947-70E740481C1C}">
-                          <a14:useLocalDpi xmlns:a14="http://schemas.microsoft.com/office/drawing/2010/main" val="0"/>
-                        </a:ext>
-                      </a:extLst>
-                    </a:blip>
-                    <a:stretch>
-                      <a:fillRect/>
-                    </a:stretch>
-                  </pic:blipFill>
-                  <pic:spPr>
-                    <a:xfrm>
-                      <a:off x="0" y="0"/>
-                      <a:ext cx="4248150" cy="3406775"/>
-                    </a:xfrm>
-                    <a:prstGeom prst="rect">
-                      <a:avLst/>
-                    </a:prstGeom>
-                  </pic:spPr>
-                </pic:pic>
-              </a:graphicData>
-            </a:graphic>
-            <wp14:sizeRelH relativeFrom="page">
-              <wp14:pctWidth>0</wp14:pctWidth>
-            </wp14:sizeRelH>
-            <wp14:sizeRelV relativeFrom="page">
-              <wp14:pctHeight>0</wp14:pctHeight>
-            </wp14:sizeRelV>
-          </wp:anchor>
-        </w:drawing>
-      </w:r>
-      <w:r>
-        <w:t xml:space="preserve">Приложение построено с использованием архитектурного стиля </w:t>
-      </w:r>
-      <w:r>
-        <w:rPr>
-          <w:lang w:val="en-US"/>
-        </w:rPr>
-        <w:t>REST</w:t>
-      </w:r>
-      <w:r>
-        <w:t xml:space="preserve"> (</w:t>
-      </w:r>
-      <w:r>
-        <w:rPr>
-          <w:lang w:val="en-US"/>
-        </w:rPr>
-        <w:t>Representational</w:t>
-      </w:r>
+      <w:bookmarkEnd w:id="30"/>
+    </w:p>
+    <w:p>
+      <w:pPr>
+        <w:ind w:firstLine="0"/>
+      </w:pPr>
+    </w:p>
+    <w:p>
+      <w:pPr>
+        <w:pStyle w:val="2"/>
+        <w:ind w:left="360" w:firstLine="0"/>
+      </w:pPr>
+      <w:r>
+        <w:t>6.3.</w:t>
+      </w:r>
+      <w:bookmarkStart w:id="31" w:name="_GoBack"/>
+      <w:bookmarkEnd w:id="31"/>
       <w:r>
         <w:t xml:space="preserve"> </w:t>
       </w:r>
-      <w:r>
-        <w:rPr>
-          <w:lang w:val="en-US"/>
-        </w:rPr>
-        <w:t>State</w:t>
-      </w:r>
-      <w:r>
-        <w:t xml:space="preserve"> </w:t>
-      </w:r>
-      <w:r>
-        <w:rPr>
-          <w:lang w:val="en-US"/>
-        </w:rPr>
-        <w:t>Transfer</w:t>
-      </w:r>
-      <w:r>
-        <w:t>)</w:t>
-      </w:r>
-      <w:r>
-        <w:t xml:space="preserve"> и состоит из модулей клиента, сервера и базы данных.</w:t>
-      </w:r>
-      <w:r>
-        <w:t xml:space="preserve"> </w:t>
-      </w:r>
-      <w:r>
-        <w:t>На рис. 6.2</w:t>
-      </w:r>
-      <w:r>
-        <w:t xml:space="preserve"> представлена </w:t>
-      </w:r>
-      <w:r>
-        <w:t xml:space="preserve">схема, отображающая </w:t>
-      </w:r>
-      <w:r>
-        <w:t xml:space="preserve">взаимодействие </w:t>
-      </w:r>
-      <w:r>
-        <w:t>модулей приложения</w:t>
-      </w:r>
-      <w:r>
-        <w:t>.</w:t>
-      </w:r>
-    </w:p>
-    <w:p>
-      <w:pPr>
-        <w:jc w:val="center"/>
-      </w:pPr>
-      <w:r>
-        <w:t>Рис. 6.2. Взаимодействие модулей приложения</w:t>
-      </w:r>
-    </w:p>
-    <w:p>
-      <w:r>
-        <w:t>Приложение</w:t>
-      </w:r>
-      <w:r>
-        <w:t xml:space="preserve"> </w:t>
-      </w:r>
-      <w:r>
-        <w:t>также реализует</w:t>
-      </w:r>
-      <w:r>
-        <w:t xml:space="preserve"> </w:t>
-      </w:r>
-      <w:r>
-        <w:t>шаблон</w:t>
-      </w:r>
-      <w:r>
-        <w:t xml:space="preserve"> проектирования </w:t>
-      </w:r>
-      <w:r>
-        <w:rPr>
-          <w:lang w:val="en-US"/>
-        </w:rPr>
-        <w:t>MVC</w:t>
-      </w:r>
-      <w:r>
-        <w:t xml:space="preserve"> (</w:t>
-      </w:r>
-      <w:r>
-        <w:rPr>
-          <w:lang w:val="en-US"/>
-        </w:rPr>
-        <w:t>Model</w:t>
-      </w:r>
-      <w:r>
-        <w:t>-</w:t>
-      </w:r>
-      <w:r>
-        <w:rPr>
-          <w:lang w:val="en-US"/>
-        </w:rPr>
-        <w:t>View</w:t>
-      </w:r>
-      <w:r>
-        <w:t>-</w:t>
-      </w:r>
-      <w:r>
-        <w:rPr>
-          <w:lang w:val="en-US"/>
-        </w:rPr>
-        <w:t>Controller</w:t>
-      </w:r>
-      <w:r>
-        <w:t>)</w:t>
-      </w:r>
-      <w:r>
-        <w:t>, который подразумевает наличие трех компонентов:</w:t>
-      </w:r>
-    </w:p>
-    <w:p>
-      <w:pPr>
-        <w:pStyle w:val="a3"/>
-        <w:numPr>
-          <w:ilvl w:val="0"/>
-          <w:numId w:val="39"/>
-        </w:numPr>
-      </w:pPr>
-      <w:r>
-        <w:t>Модель</w:t>
-      </w:r>
-      <w:r>
-        <w:t>, которая отвечает за связь с базой данных и реализацию методов объекта, получаемого из базы данных</w:t>
-      </w:r>
-      <w:r>
-        <w:t>;</w:t>
-      </w:r>
-    </w:p>
-    <w:p>
-      <w:pPr>
-        <w:pStyle w:val="a3"/>
-        <w:numPr>
-          <w:ilvl w:val="0"/>
-          <w:numId w:val="39"/>
-        </w:numPr>
-      </w:pPr>
-      <w:r>
-        <w:lastRenderedPageBreak/>
-        <w:t>Представление, отвечающее за отображение пользовательского интерфейса;</w:t>
-      </w:r>
-    </w:p>
-    <w:p>
-      <w:pPr>
-        <w:pStyle w:val="a3"/>
-        <w:numPr>
-          <w:ilvl w:val="0"/>
-          <w:numId w:val="39"/>
-        </w:numPr>
-      </w:pPr>
-      <w:r>
-        <w:t>Контроллер</w:t>
-      </w:r>
-      <w:r>
-        <w:t xml:space="preserve">, </w:t>
-      </w:r>
-      <w:r>
-        <w:t>являющийся связующим звеном между моделью и представлениями, управляющий бизнес-логикой веб-приложения.</w:t>
-      </w:r>
-    </w:p>
-    <w:p>
-      <w:pPr>
-        <w:ind w:firstLine="0"/>
-      </w:pPr>
-      <w:r>
-        <w:t xml:space="preserve">Структура шаблона </w:t>
-      </w:r>
-      <w:r>
-        <w:rPr>
-          <w:lang w:val="en-US"/>
-        </w:rPr>
-        <w:t>MVC</w:t>
-      </w:r>
-      <w:r>
-        <w:t xml:space="preserve"> </w:t>
-      </w:r>
-      <w:r>
-        <w:t>представлена на рис. 6.3.</w:t>
-      </w:r>
-      <w:r>
-        <w:rPr>
-          <w:noProof/>
-          <w:lang w:eastAsia="ru-RU"/>
-        </w:rPr>
-        <w:drawing>
-          <wp:inline distT="0" distB="0" distL="0" distR="0">
-            <wp:extent cx="5940425" cy="4110990"/>
-            <wp:effectExtent l="0" t="0" r="0" b="0"/>
-            <wp:docPr id="11" name="Рисунок 11"/>
-            <wp:cNvGraphicFramePr>
-              <a:graphicFrameLocks xmlns:a="http://schemas.openxmlformats.org/drawingml/2006/main" noChangeAspect="1"/>
-            </wp:cNvGraphicFramePr>
-            <a:graphic xmlns:a="http://schemas.openxmlformats.org/drawingml/2006/main">
-              <a:graphicData uri="http://schemas.openxmlformats.org/drawingml/2006/picture">
-                <pic:pic xmlns:pic="http://schemas.openxmlformats.org/drawingml/2006/picture">
-                  <pic:nvPicPr>
-                    <pic:cNvPr id="11" name="MVC.png"/>
-                    <pic:cNvPicPr/>
-                  </pic:nvPicPr>
-                  <pic:blipFill>
-                    <a:blip r:embed="rId26">
-                      <a:extLst>
-                        <a:ext uri="{28A0092B-C50C-407E-A947-70E740481C1C}">
-                          <a14:useLocalDpi xmlns:a14="http://schemas.microsoft.com/office/drawing/2010/main" val="0"/>
-                        </a:ext>
-                      </a:extLst>
-                    </a:blip>
-                    <a:stretch>
-                      <a:fillRect/>
-                    </a:stretch>
-                  </pic:blipFill>
-                  <pic:spPr>
-                    <a:xfrm>
-                      <a:off x="0" y="0"/>
-                      <a:ext cx="5940425" cy="4110990"/>
-                    </a:xfrm>
-                    <a:prstGeom prst="rect">
-                      <a:avLst/>
-                    </a:prstGeom>
-                  </pic:spPr>
-                </pic:pic>
-              </a:graphicData>
-            </a:graphic>
-          </wp:inline>
-        </w:drawing>
-      </w:r>
-    </w:p>
-    <w:p>
-      <w:pPr>
-        <w:ind w:firstLine="0"/>
-        <w:jc w:val="center"/>
-      </w:pPr>
-      <w:r>
-        <w:t xml:space="preserve">Рис. 6.3. Структура </w:t>
-      </w:r>
-      <w:r>
-        <w:rPr>
-          <w:lang w:val="en-US"/>
-        </w:rPr>
-        <w:t>MVC</w:t>
-      </w:r>
-    </w:p>
-    <w:p>
-      <w:pPr>
-        <w:ind w:firstLine="0"/>
-      </w:pPr>
-      <w:r>
-        <w:t xml:space="preserve">Клиентская часть приложения использует фреймворк </w:t>
-      </w:r>
-      <w:r>
-        <w:rPr>
-          <w:lang w:val="en-US"/>
-        </w:rPr>
-        <w:t>Backbone</w:t>
-      </w:r>
-      <w:r>
-        <w:t>.</w:t>
-      </w:r>
-      <w:r>
-        <w:rPr>
-          <w:lang w:val="en-US"/>
-        </w:rPr>
-        <w:t>js</w:t>
-      </w:r>
-      <w:r>
-        <w:t>.</w:t>
-      </w:r>
-      <w:bookmarkStart w:id="30" w:name="_GoBack"/>
-      <w:bookmarkEnd w:id="30"/>
-    </w:p>
-    <w:p>
-      <w:pPr>
-        <w:pStyle w:val="2"/>
-        <w:numPr>
-          <w:ilvl w:val="1"/>
-          <w:numId w:val="30"/>
-        </w:numPr>
-      </w:pPr>
-      <w:r>
-        <w:t xml:space="preserve"> Автоматическая корректировка оценки</w:t>
-      </w:r>
+      <w:bookmarkStart w:id="32" w:name="_Toc9336698"/>
+      <w:r>
+        <w:t>Автоматическая корректировка оценки</w:t>
+      </w:r>
+      <w:bookmarkEnd w:id="32"/>
     </w:p>
     <w:p>
       <w:pPr>
@@ -12649,9 +12506,14 @@
         </w:numPr>
         <w:ind w:left="720"/>
       </w:pPr>
-      <w:r>
-        <w:t>6.3. Перемещение задач</w:t>
-      </w:r>
+      <w:bookmarkStart w:id="33" w:name="_Toc9336699"/>
+      <w:r>
+        <w:t xml:space="preserve">6.4. </w:t>
+      </w:r>
+      <w:r>
+        <w:t>Перемещение задач</w:t>
+      </w:r>
+      <w:bookmarkEnd w:id="33"/>
       <w:r>
         <w:rPr>
           <w:rFonts w:cs="Times New Roman"/>
@@ -12668,12 +12530,12 @@
           <w:numId w:val="30"/>
         </w:numPr>
       </w:pPr>
-      <w:bookmarkStart w:id="31" w:name="_Toc8593332"/>
+      <w:bookmarkStart w:id="34" w:name="_Toc9336700"/>
       <w:r>
         <w:lastRenderedPageBreak/>
         <w:t>План тестирования</w:t>
       </w:r>
-      <w:bookmarkEnd w:id="31"/>
+      <w:bookmarkEnd w:id="34"/>
     </w:p>
     <w:p>
       <w:pPr>
@@ -14235,12 +14097,12 @@
       <w:pPr>
         <w:pStyle w:val="1"/>
       </w:pPr>
-      <w:bookmarkStart w:id="32" w:name="_Toc8593333"/>
+      <w:bookmarkStart w:id="35" w:name="_Toc9336701"/>
       <w:r>
         <w:lastRenderedPageBreak/>
         <w:t>Заключение</w:t>
       </w:r>
-      <w:bookmarkEnd w:id="32"/>
+      <w:bookmarkEnd w:id="35"/>
     </w:p>
     <w:p>
       <w:pPr>
@@ -14456,12 +14318,12 @@
       <w:pPr>
         <w:pStyle w:val="1"/>
       </w:pPr>
-      <w:bookmarkStart w:id="33" w:name="_Toc8593334"/>
+      <w:bookmarkStart w:id="36" w:name="_Toc9336702"/>
       <w:r>
         <w:lastRenderedPageBreak/>
         <w:t>Литература</w:t>
       </w:r>
-      <w:bookmarkEnd w:id="33"/>
+      <w:bookmarkEnd w:id="36"/>
     </w:p>
     <w:p>
       <w:pPr>
@@ -15293,7 +15155,7 @@
       <w:pPr>
         <w:pStyle w:val="1"/>
       </w:pPr>
-      <w:bookmarkStart w:id="34" w:name="_Toc8593335"/>
+      <w:bookmarkStart w:id="37" w:name="_Toc9336703"/>
       <w:r>
         <w:lastRenderedPageBreak/>
         <w:t xml:space="preserve">Приложение </w:t>
@@ -15328,7 +15190,7 @@
       <w:r>
         <w:t>»</w:t>
       </w:r>
-      <w:bookmarkEnd w:id="34"/>
+      <w:bookmarkEnd w:id="37"/>
     </w:p>
     <w:p>
       <w:pPr>
@@ -23429,7 +23291,7 @@
           <w:rPr>
             <w:noProof/>
           </w:rPr>
-          <w:t>32</w:t>
+          <w:t>18</w:t>
         </w:r>
         <w:r>
           <w:rPr>
@@ -24130,6 +23992,92 @@
     </w:lvl>
   </w:abstractNum>
   <w:abstractNum w:abstractNumId="8" w15:restartNumberingAfterBreak="0">
+    <w:nsid w:val="194761B7"/>
+    <w:multiLevelType w:val="multilevel"/>
+    <w:tmpl w:val="0419001F"/>
+    <w:lvl w:ilvl="0">
+      <w:start w:val="1"/>
+      <w:numFmt w:val="decimal"/>
+      <w:lvlText w:val="%1."/>
+      <w:lvlJc w:val="left"/>
+      <w:pPr>
+        <w:ind w:left="360" w:hanging="360"/>
+      </w:pPr>
+    </w:lvl>
+    <w:lvl w:ilvl="1">
+      <w:start w:val="1"/>
+      <w:numFmt w:val="decimal"/>
+      <w:lvlText w:val="%1.%2."/>
+      <w:lvlJc w:val="left"/>
+      <w:pPr>
+        <w:ind w:left="792" w:hanging="432"/>
+      </w:pPr>
+    </w:lvl>
+    <w:lvl w:ilvl="2">
+      <w:start w:val="1"/>
+      <w:numFmt w:val="decimal"/>
+      <w:lvlText w:val="%1.%2.%3."/>
+      <w:lvlJc w:val="left"/>
+      <w:pPr>
+        <w:ind w:left="1224" w:hanging="504"/>
+      </w:pPr>
+    </w:lvl>
+    <w:lvl w:ilvl="3">
+      <w:start w:val="1"/>
+      <w:numFmt w:val="decimal"/>
+      <w:lvlText w:val="%1.%2.%3.%4."/>
+      <w:lvlJc w:val="left"/>
+      <w:pPr>
+        <w:ind w:left="1728" w:hanging="648"/>
+      </w:pPr>
+    </w:lvl>
+    <w:lvl w:ilvl="4">
+      <w:start w:val="1"/>
+      <w:numFmt w:val="decimal"/>
+      <w:lvlText w:val="%1.%2.%3.%4.%5."/>
+      <w:lvlJc w:val="left"/>
+      <w:pPr>
+        <w:ind w:left="2232" w:hanging="792"/>
+      </w:pPr>
+    </w:lvl>
+    <w:lvl w:ilvl="5">
+      <w:start w:val="1"/>
+      <w:numFmt w:val="decimal"/>
+      <w:lvlText w:val="%1.%2.%3.%4.%5.%6."/>
+      <w:lvlJc w:val="left"/>
+      <w:pPr>
+        <w:ind w:left="2736" w:hanging="936"/>
+      </w:pPr>
+    </w:lvl>
+    <w:lvl w:ilvl="6">
+      <w:start w:val="1"/>
+      <w:numFmt w:val="decimal"/>
+      <w:lvlText w:val="%1.%2.%3.%4.%5.%6.%7."/>
+      <w:lvlJc w:val="left"/>
+      <w:pPr>
+        <w:ind w:left="3240" w:hanging="1080"/>
+      </w:pPr>
+    </w:lvl>
+    <w:lvl w:ilvl="7">
+      <w:start w:val="1"/>
+      <w:numFmt w:val="decimal"/>
+      <w:lvlText w:val="%1.%2.%3.%4.%5.%6.%7.%8."/>
+      <w:lvlJc w:val="left"/>
+      <w:pPr>
+        <w:ind w:left="3744" w:hanging="1224"/>
+      </w:pPr>
+    </w:lvl>
+    <w:lvl w:ilvl="8">
+      <w:start w:val="1"/>
+      <w:numFmt w:val="decimal"/>
+      <w:lvlText w:val="%1.%2.%3.%4.%5.%6.%7.%8.%9."/>
+      <w:lvlJc w:val="left"/>
+      <w:pPr>
+        <w:ind w:left="4320" w:hanging="1440"/>
+      </w:pPr>
+    </w:lvl>
+  </w:abstractNum>
+  <w:abstractNum w:abstractNumId="9" w15:restartNumberingAfterBreak="0">
     <w:nsid w:val="1B6234A5"/>
     <w:multiLevelType w:val="hybridMultilevel"/>
     <w:tmpl w:val="AF8E5FD8"/>
@@ -24215,7 +24163,7 @@
       </w:pPr>
     </w:lvl>
   </w:abstractNum>
-  <w:abstractNum w:abstractNumId="9" w15:restartNumberingAfterBreak="0">
+  <w:abstractNum w:abstractNumId="10" w15:restartNumberingAfterBreak="0">
     <w:nsid w:val="1B653723"/>
     <w:multiLevelType w:val="hybridMultilevel"/>
     <w:tmpl w:val="C79C49CC"/>
@@ -24304,7 +24252,7 @@
       </w:pPr>
     </w:lvl>
   </w:abstractNum>
-  <w:abstractNum w:abstractNumId="10" w15:restartNumberingAfterBreak="0">
+  <w:abstractNum w:abstractNumId="11" w15:restartNumberingAfterBreak="0">
     <w:nsid w:val="1F0F4883"/>
     <w:multiLevelType w:val="multilevel"/>
     <w:tmpl w:val="0419001F"/>
@@ -24417,7 +24365,7 @@
       </w:rPr>
     </w:lvl>
   </w:abstractNum>
-  <w:abstractNum w:abstractNumId="11" w15:restartNumberingAfterBreak="0">
+  <w:abstractNum w:abstractNumId="12" w15:restartNumberingAfterBreak="0">
     <w:nsid w:val="21A27CED"/>
     <w:multiLevelType w:val="hybridMultilevel"/>
     <w:tmpl w:val="D004A2A8"/>
@@ -24536,7 +24484,7 @@
       </w:rPr>
     </w:lvl>
   </w:abstractNum>
-  <w:abstractNum w:abstractNumId="12" w15:restartNumberingAfterBreak="0">
+  <w:abstractNum w:abstractNumId="13" w15:restartNumberingAfterBreak="0">
     <w:nsid w:val="22C76268"/>
     <w:multiLevelType w:val="multilevel"/>
     <w:tmpl w:val="0419001F"/>
@@ -24622,7 +24570,7 @@
       </w:pPr>
     </w:lvl>
   </w:abstractNum>
-  <w:abstractNum w:abstractNumId="13" w15:restartNumberingAfterBreak="0">
+  <w:abstractNum w:abstractNumId="14" w15:restartNumberingAfterBreak="0">
     <w:nsid w:val="241E4ADC"/>
     <w:multiLevelType w:val="multilevel"/>
     <w:tmpl w:val="012AE040"/>
@@ -24740,7 +24688,7 @@
       </w:rPr>
     </w:lvl>
   </w:abstractNum>
-  <w:abstractNum w:abstractNumId="14" w15:restartNumberingAfterBreak="0">
+  <w:abstractNum w:abstractNumId="15" w15:restartNumberingAfterBreak="0">
     <w:nsid w:val="24A16B93"/>
     <w:multiLevelType w:val="hybridMultilevel"/>
     <w:tmpl w:val="47366DB6"/>
@@ -24854,7 +24802,7 @@
       </w:rPr>
     </w:lvl>
   </w:abstractNum>
-  <w:abstractNum w:abstractNumId="15" w15:restartNumberingAfterBreak="0">
+  <w:abstractNum w:abstractNumId="16" w15:restartNumberingAfterBreak="0">
     <w:nsid w:val="259D2A23"/>
     <w:multiLevelType w:val="hybridMultilevel"/>
     <w:tmpl w:val="9D6E2C00"/>
@@ -24940,7 +24888,7 @@
       </w:pPr>
     </w:lvl>
   </w:abstractNum>
-  <w:abstractNum w:abstractNumId="16" w15:restartNumberingAfterBreak="0">
+  <w:abstractNum w:abstractNumId="17" w15:restartNumberingAfterBreak="0">
     <w:nsid w:val="259E5AD5"/>
     <w:multiLevelType w:val="hybridMultilevel"/>
     <w:tmpl w:val="D444E90C"/>
@@ -25053,7 +25001,7 @@
       </w:rPr>
     </w:lvl>
   </w:abstractNum>
-  <w:abstractNum w:abstractNumId="17" w15:restartNumberingAfterBreak="0">
+  <w:abstractNum w:abstractNumId="18" w15:restartNumberingAfterBreak="0">
     <w:nsid w:val="26BD5F91"/>
     <w:multiLevelType w:val="multilevel"/>
     <w:tmpl w:val="726649F4"/>
@@ -25168,7 +25116,120 @@
       </w:rPr>
     </w:lvl>
   </w:abstractNum>
-  <w:abstractNum w:abstractNumId="18" w15:restartNumberingAfterBreak="0">
+  <w:abstractNum w:abstractNumId="19" w15:restartNumberingAfterBreak="0">
+    <w:nsid w:val="280F7579"/>
+    <w:multiLevelType w:val="multilevel"/>
+    <w:tmpl w:val="B7CE1212"/>
+    <w:lvl w:ilvl="0">
+      <w:start w:val="1"/>
+      <w:numFmt w:val="decimal"/>
+      <w:lvlText w:val="%1."/>
+      <w:lvlJc w:val="left"/>
+      <w:pPr>
+        <w:ind w:left="360" w:hanging="360"/>
+      </w:pPr>
+      <w:rPr>
+        <w:rFonts w:hint="default"/>
+      </w:rPr>
+    </w:lvl>
+    <w:lvl w:ilvl="1">
+      <w:start w:val="1"/>
+      <w:numFmt w:val="decimal"/>
+      <w:lvlText w:val="%1.%2."/>
+      <w:lvlJc w:val="left"/>
+      <w:pPr>
+        <w:ind w:left="792" w:hanging="432"/>
+      </w:pPr>
+      <w:rPr>
+        <w:rFonts w:hint="default"/>
+      </w:rPr>
+    </w:lvl>
+    <w:lvl w:ilvl="2">
+      <w:start w:val="1"/>
+      <w:numFmt w:val="decimal"/>
+      <w:lvlText w:val="%1.%2.%3."/>
+      <w:lvlJc w:val="left"/>
+      <w:pPr>
+        <w:ind w:left="1224" w:hanging="504"/>
+      </w:pPr>
+      <w:rPr>
+        <w:rFonts w:hint="default"/>
+      </w:rPr>
+    </w:lvl>
+    <w:lvl w:ilvl="3">
+      <w:start w:val="1"/>
+      <w:numFmt w:val="decimal"/>
+      <w:lvlText w:val="%1.%2.%3.%4."/>
+      <w:lvlJc w:val="left"/>
+      <w:pPr>
+        <w:ind w:left="1728" w:hanging="648"/>
+      </w:pPr>
+      <w:rPr>
+        <w:rFonts w:hint="default"/>
+      </w:rPr>
+    </w:lvl>
+    <w:lvl w:ilvl="4">
+      <w:start w:val="1"/>
+      <w:numFmt w:val="decimal"/>
+      <w:lvlText w:val="%1.%2.%3.%4.%5."/>
+      <w:lvlJc w:val="left"/>
+      <w:pPr>
+        <w:ind w:left="2232" w:hanging="792"/>
+      </w:pPr>
+      <w:rPr>
+        <w:rFonts w:hint="default"/>
+      </w:rPr>
+    </w:lvl>
+    <w:lvl w:ilvl="5">
+      <w:start w:val="1"/>
+      <w:numFmt w:val="decimal"/>
+      <w:lvlText w:val="%1.%2.%3.%4.%5.%6."/>
+      <w:lvlJc w:val="left"/>
+      <w:pPr>
+        <w:ind w:left="2736" w:hanging="936"/>
+      </w:pPr>
+      <w:rPr>
+        <w:rFonts w:hint="default"/>
+      </w:rPr>
+    </w:lvl>
+    <w:lvl w:ilvl="6">
+      <w:start w:val="1"/>
+      <w:numFmt w:val="decimal"/>
+      <w:lvlText w:val="%1.%2.%3.%4.%5.%6.%7."/>
+      <w:lvlJc w:val="left"/>
+      <w:pPr>
+        <w:ind w:left="3240" w:hanging="1080"/>
+      </w:pPr>
+      <w:rPr>
+        <w:rFonts w:hint="default"/>
+      </w:rPr>
+    </w:lvl>
+    <w:lvl w:ilvl="7">
+      <w:start w:val="1"/>
+      <w:numFmt w:val="decimal"/>
+      <w:lvlText w:val="%1.%2.%3.%4.%5.%6.%7.%8."/>
+      <w:lvlJc w:val="left"/>
+      <w:pPr>
+        <w:ind w:left="3744" w:hanging="1224"/>
+      </w:pPr>
+      <w:rPr>
+        <w:rFonts w:hint="default"/>
+      </w:rPr>
+    </w:lvl>
+    <w:lvl w:ilvl="8">
+      <w:start w:val="1"/>
+      <w:numFmt w:val="decimal"/>
+      <w:lvlText w:val="%1.%2.%3.%4.%5.%6.%7.%8.%9."/>
+      <w:lvlJc w:val="left"/>
+      <w:pPr>
+        <w:ind w:left="4320" w:hanging="1440"/>
+      </w:pPr>
+      <w:rPr>
+        <w:rFonts w:hint="default"/>
+      </w:rPr>
+    </w:lvl>
+  </w:abstractNum>
+  <w:abstractNum w:abstractNumId="20" w15:restartNumberingAfterBreak="0">
     <w:nsid w:val="29D51B2E"/>
     <w:multiLevelType w:val="hybridMultilevel"/>
     <w:tmpl w:val="B1DCE1B6"/>
@@ -25254,7 +25315,7 @@
       </w:pPr>
     </w:lvl>
   </w:abstractNum>
-  <w:abstractNum w:abstractNumId="19" w15:restartNumberingAfterBreak="0">
+  <w:abstractNum w:abstractNumId="21" w15:restartNumberingAfterBreak="0">
     <w:nsid w:val="2F120299"/>
     <w:multiLevelType w:val="multilevel"/>
     <w:tmpl w:val="A4D0714A"/>
@@ -25367,7 +25428,7 @@
       </w:rPr>
     </w:lvl>
   </w:abstractNum>
-  <w:abstractNum w:abstractNumId="20" w15:restartNumberingAfterBreak="0">
+  <w:abstractNum w:abstractNumId="22" w15:restartNumberingAfterBreak="0">
     <w:nsid w:val="324654C2"/>
     <w:multiLevelType w:val="multilevel"/>
     <w:tmpl w:val="A34AC602"/>
@@ -25480,7 +25541,7 @@
       </w:rPr>
     </w:lvl>
   </w:abstractNum>
-  <w:abstractNum w:abstractNumId="21" w15:restartNumberingAfterBreak="0">
+  <w:abstractNum w:abstractNumId="23" w15:restartNumberingAfterBreak="0">
     <w:nsid w:val="36BF6F14"/>
     <w:multiLevelType w:val="hybridMultilevel"/>
     <w:tmpl w:val="29E6E5F4"/>
@@ -25593,7 +25654,7 @@
       </w:rPr>
     </w:lvl>
   </w:abstractNum>
-  <w:abstractNum w:abstractNumId="22" w15:restartNumberingAfterBreak="0">
+  <w:abstractNum w:abstractNumId="24" w15:restartNumberingAfterBreak="0">
     <w:nsid w:val="36C31647"/>
     <w:multiLevelType w:val="hybridMultilevel"/>
     <w:tmpl w:val="CEBC7F9C"/>
@@ -25706,7 +25767,7 @@
       </w:rPr>
     </w:lvl>
   </w:abstractNum>
-  <w:abstractNum w:abstractNumId="23" w15:restartNumberingAfterBreak="0">
+  <w:abstractNum w:abstractNumId="25" w15:restartNumberingAfterBreak="0">
     <w:nsid w:val="36D25742"/>
     <w:multiLevelType w:val="hybridMultilevel"/>
     <w:tmpl w:val="AA5AC86C"/>
@@ -25792,7 +25853,7 @@
       </w:pPr>
     </w:lvl>
   </w:abstractNum>
-  <w:abstractNum w:abstractNumId="24" w15:restartNumberingAfterBreak="0">
+  <w:abstractNum w:abstractNumId="26" w15:restartNumberingAfterBreak="0">
     <w:nsid w:val="3A6C115F"/>
     <w:multiLevelType w:val="multilevel"/>
     <w:tmpl w:val="77CAF67A"/>
@@ -25911,7 +25972,7 @@
       </w:rPr>
     </w:lvl>
   </w:abstractNum>
-  <w:abstractNum w:abstractNumId="25" w15:restartNumberingAfterBreak="0">
+  <w:abstractNum w:abstractNumId="27" w15:restartNumberingAfterBreak="0">
     <w:nsid w:val="3F956A07"/>
     <w:multiLevelType w:val="hybridMultilevel"/>
     <w:tmpl w:val="A574C770"/>
@@ -26024,7 +26085,7 @@
       </w:rPr>
     </w:lvl>
   </w:abstractNum>
-  <w:abstractNum w:abstractNumId="26" w15:restartNumberingAfterBreak="0">
+  <w:abstractNum w:abstractNumId="28" w15:restartNumberingAfterBreak="0">
     <w:nsid w:val="466303A3"/>
     <w:multiLevelType w:val="multilevel"/>
     <w:tmpl w:val="662630A2"/>
@@ -26137,7 +26198,7 @@
       </w:rPr>
     </w:lvl>
   </w:abstractNum>
-  <w:abstractNum w:abstractNumId="27" w15:restartNumberingAfterBreak="0">
+  <w:abstractNum w:abstractNumId="29" w15:restartNumberingAfterBreak="0">
     <w:nsid w:val="482B5F7B"/>
     <w:multiLevelType w:val="hybridMultilevel"/>
     <w:tmpl w:val="87FC39E4"/>
@@ -26250,7 +26311,7 @@
       </w:rPr>
     </w:lvl>
   </w:abstractNum>
-  <w:abstractNum w:abstractNumId="28" w15:restartNumberingAfterBreak="0">
+  <w:abstractNum w:abstractNumId="30" w15:restartNumberingAfterBreak="0">
     <w:nsid w:val="498543B4"/>
     <w:multiLevelType w:val="hybridMultilevel"/>
     <w:tmpl w:val="2BFA9574"/>
@@ -26336,7 +26397,7 @@
       </w:pPr>
     </w:lvl>
   </w:abstractNum>
-  <w:abstractNum w:abstractNumId="29" w15:restartNumberingAfterBreak="0">
+  <w:abstractNum w:abstractNumId="31" w15:restartNumberingAfterBreak="0">
     <w:nsid w:val="49D8205A"/>
     <w:multiLevelType w:val="multilevel"/>
     <w:tmpl w:val="0419001F"/>
@@ -26422,7 +26483,7 @@
       </w:pPr>
     </w:lvl>
   </w:abstractNum>
-  <w:abstractNum w:abstractNumId="30" w15:restartNumberingAfterBreak="0">
+  <w:abstractNum w:abstractNumId="32" w15:restartNumberingAfterBreak="0">
     <w:nsid w:val="4A30472C"/>
     <w:multiLevelType w:val="hybridMultilevel"/>
     <w:tmpl w:val="6C5443EE"/>
@@ -26535,7 +26596,7 @@
       </w:rPr>
     </w:lvl>
   </w:abstractNum>
-  <w:abstractNum w:abstractNumId="31" w15:restartNumberingAfterBreak="0">
+  <w:abstractNum w:abstractNumId="33" w15:restartNumberingAfterBreak="0">
     <w:nsid w:val="4F360A18"/>
     <w:multiLevelType w:val="multilevel"/>
     <w:tmpl w:val="0419001F"/>
@@ -26648,7 +26709,7 @@
       </w:rPr>
     </w:lvl>
   </w:abstractNum>
-  <w:abstractNum w:abstractNumId="32" w15:restartNumberingAfterBreak="0">
+  <w:abstractNum w:abstractNumId="34" w15:restartNumberingAfterBreak="0">
     <w:nsid w:val="547D19E1"/>
     <w:multiLevelType w:val="multilevel"/>
     <w:tmpl w:val="E0B03EB8"/>
@@ -26761,7 +26822,7 @@
       </w:rPr>
     </w:lvl>
   </w:abstractNum>
-  <w:abstractNum w:abstractNumId="33" w15:restartNumberingAfterBreak="0">
+  <w:abstractNum w:abstractNumId="35" w15:restartNumberingAfterBreak="0">
     <w:nsid w:val="58AD27A1"/>
     <w:multiLevelType w:val="hybridMultilevel"/>
     <w:tmpl w:val="0CF6AB44"/>
@@ -26850,7 +26911,7 @@
       </w:pPr>
     </w:lvl>
   </w:abstractNum>
-  <w:abstractNum w:abstractNumId="34" w15:restartNumberingAfterBreak="0">
+  <w:abstractNum w:abstractNumId="36" w15:restartNumberingAfterBreak="0">
     <w:nsid w:val="5A1F2BCE"/>
     <w:multiLevelType w:val="hybridMultilevel"/>
     <w:tmpl w:val="63623AAC"/>
@@ -26963,7 +27024,7 @@
       </w:rPr>
     </w:lvl>
   </w:abstractNum>
-  <w:abstractNum w:abstractNumId="35" w15:restartNumberingAfterBreak="0">
+  <w:abstractNum w:abstractNumId="37" w15:restartNumberingAfterBreak="0">
     <w:nsid w:val="6103081E"/>
     <w:multiLevelType w:val="multilevel"/>
     <w:tmpl w:val="CED687BE"/>
@@ -27076,7 +27137,7 @@
       </w:rPr>
     </w:lvl>
   </w:abstractNum>
-  <w:abstractNum w:abstractNumId="36" w15:restartNumberingAfterBreak="0">
+  <w:abstractNum w:abstractNumId="38" w15:restartNumberingAfterBreak="0">
     <w:nsid w:val="6BAA163D"/>
     <w:multiLevelType w:val="multilevel"/>
     <w:tmpl w:val="A4D0714A"/>
@@ -27189,7 +27250,7 @@
       </w:rPr>
     </w:lvl>
   </w:abstractNum>
-  <w:abstractNum w:abstractNumId="37" w15:restartNumberingAfterBreak="0">
+  <w:abstractNum w:abstractNumId="39" w15:restartNumberingAfterBreak="0">
     <w:nsid w:val="6D2A264D"/>
     <w:multiLevelType w:val="hybridMultilevel"/>
     <w:tmpl w:val="46F8E91A"/>
@@ -27302,7 +27363,7 @@
       </w:rPr>
     </w:lvl>
   </w:abstractNum>
-  <w:abstractNum w:abstractNumId="38" w15:restartNumberingAfterBreak="0">
+  <w:abstractNum w:abstractNumId="40" w15:restartNumberingAfterBreak="0">
     <w:nsid w:val="7CA17F3B"/>
     <w:multiLevelType w:val="hybridMultilevel"/>
     <w:tmpl w:val="8E24906E"/>
@@ -27416,121 +27477,127 @@
     </w:lvl>
   </w:abstractNum>
   <w:num w:numId="1">
-    <w:abstractNumId w:val="34"/>
+    <w:abstractNumId w:val="36"/>
   </w:num>
   <w:num w:numId="2">
     <w:abstractNumId w:val="0"/>
   </w:num>
   <w:num w:numId="3">
-    <w:abstractNumId w:val="24"/>
+    <w:abstractNumId w:val="26"/>
   </w:num>
   <w:num w:numId="4">
-    <w:abstractNumId w:val="11"/>
+    <w:abstractNumId w:val="12"/>
   </w:num>
   <w:num w:numId="5">
-    <w:abstractNumId w:val="9"/>
+    <w:abstractNumId w:val="10"/>
   </w:num>
   <w:num w:numId="6">
-    <w:abstractNumId w:val="14"/>
+    <w:abstractNumId w:val="15"/>
   </w:num>
   <w:num w:numId="7">
-    <w:abstractNumId w:val="27"/>
+    <w:abstractNumId w:val="29"/>
   </w:num>
   <w:num w:numId="8">
-    <w:abstractNumId w:val="28"/>
+    <w:abstractNumId w:val="30"/>
   </w:num>
   <w:num w:numId="9">
-    <w:abstractNumId w:val="13"/>
+    <w:abstractNumId w:val="14"/>
   </w:num>
   <w:num w:numId="10">
     <w:abstractNumId w:val="6"/>
   </w:num>
   <w:num w:numId="11">
-    <w:abstractNumId w:val="21"/>
+    <w:abstractNumId w:val="23"/>
   </w:num>
   <w:num w:numId="12">
     <w:abstractNumId w:val="4"/>
   </w:num>
   <w:num w:numId="13">
-    <w:abstractNumId w:val="15"/>
+    <w:abstractNumId w:val="16"/>
   </w:num>
   <w:num w:numId="14">
     <w:abstractNumId w:val="7"/>
   </w:num>
   <w:num w:numId="15">
-    <w:abstractNumId w:val="37"/>
+    <w:abstractNumId w:val="39"/>
   </w:num>
   <w:num w:numId="16">
-    <w:abstractNumId w:val="16"/>
+    <w:abstractNumId w:val="17"/>
   </w:num>
   <w:num w:numId="17">
-    <w:abstractNumId w:val="30"/>
+    <w:abstractNumId w:val="32"/>
   </w:num>
   <w:num w:numId="18">
     <w:abstractNumId w:val="2"/>
   </w:num>
   <w:num w:numId="19">
-    <w:abstractNumId w:val="26"/>
+    <w:abstractNumId w:val="28"/>
   </w:num>
   <w:num w:numId="20">
-    <w:abstractNumId w:val="20"/>
+    <w:abstractNumId w:val="22"/>
   </w:num>
   <w:num w:numId="21">
-    <w:abstractNumId w:val="36"/>
+    <w:abstractNumId w:val="38"/>
   </w:num>
   <w:num w:numId="22">
-    <w:abstractNumId w:val="19"/>
+    <w:abstractNumId w:val="21"/>
   </w:num>
   <w:num w:numId="23">
-    <w:abstractNumId w:val="35"/>
+    <w:abstractNumId w:val="37"/>
   </w:num>
   <w:num w:numId="24">
     <w:abstractNumId w:val="5"/>
   </w:num>
   <w:num w:numId="25">
-    <w:abstractNumId w:val="10"/>
+    <w:abstractNumId w:val="11"/>
   </w:num>
   <w:num w:numId="26">
-    <w:abstractNumId w:val="29"/>
+    <w:abstractNumId w:val="31"/>
   </w:num>
   <w:num w:numId="27">
-    <w:abstractNumId w:val="33"/>
+    <w:abstractNumId w:val="35"/>
   </w:num>
   <w:num w:numId="28">
-    <w:abstractNumId w:val="31"/>
+    <w:abstractNumId w:val="33"/>
   </w:num>
   <w:num w:numId="29">
     <w:abstractNumId w:val="3"/>
   </w:num>
   <w:num w:numId="30">
-    <w:abstractNumId w:val="17"/>
+    <w:abstractNumId w:val="18"/>
   </w:num>
   <w:num w:numId="31">
     <w:abstractNumId w:val="1"/>
   </w:num>
   <w:num w:numId="32">
-    <w:abstractNumId w:val="32"/>
+    <w:abstractNumId w:val="34"/>
   </w:num>
   <w:num w:numId="33">
+    <w:abstractNumId w:val="9"/>
+  </w:num>
+  <w:num w:numId="34">
+    <w:abstractNumId w:val="40"/>
+  </w:num>
+  <w:num w:numId="35">
+    <w:abstractNumId w:val="20"/>
+  </w:num>
+  <w:num w:numId="36">
+    <w:abstractNumId w:val="13"/>
+  </w:num>
+  <w:num w:numId="37">
+    <w:abstractNumId w:val="24"/>
+  </w:num>
+  <w:num w:numId="38">
+    <w:abstractNumId w:val="25"/>
+  </w:num>
+  <w:num w:numId="39">
+    <w:abstractNumId w:val="27"/>
+  </w:num>
+  <w:num w:numId="40">
     <w:abstractNumId w:val="8"/>
   </w:num>
-  <w:num w:numId="34">
-    <w:abstractNumId w:val="38"/>
-  </w:num>
-  <w:num w:numId="35">
-    <w:abstractNumId w:val="18"/>
-  </w:num>
-  <w:num w:numId="36">
-    <w:abstractNumId w:val="12"/>
-  </w:num>
-  <w:num w:numId="37">
-    <w:abstractNumId w:val="22"/>
-  </w:num>
-  <w:num w:numId="38">
-    <w:abstractNumId w:val="23"/>
-  </w:num>
-  <w:num w:numId="39">
-    <w:abstractNumId w:val="25"/>
+  <w:num w:numId="41">
+    <w:abstractNumId w:val="19"/>
   </w:num>
   <w:numIdMacAtCleanup w:val="14"/>
 </w:numbering>
@@ -28973,7 +29040,7 @@
 </file>
 
 <file path=customXml/itemProps1.xml><?xml version="1.0" encoding="utf-8"?>
-<ds:datastoreItem xmlns:ds="http://schemas.openxmlformats.org/officeDocument/2006/customXml" ds:itemID="{F177FA52-C0C9-4AF9-9DFF-D7970866221D}">
+<ds:datastoreItem xmlns:ds="http://schemas.openxmlformats.org/officeDocument/2006/customXml" ds:itemID="{449EA08E-36C9-4AA7-A0DF-2A9FC7517A5B}">
   <ds:schemaRefs>
     <ds:schemaRef ds:uri="http://schemas.openxmlformats.org/officeDocument/2006/bibliography"/>
   </ds:schemaRefs>

</xml_diff>

<commit_message>
added work plan txt
</commit_message>
<xml_diff>
--- a/Цаплина_(Дипломная).docx
+++ b/Цаплина_(Дипломная).docx
@@ -1138,7 +1138,17 @@
           <w:szCs w:val="32"/>
         </w:rPr>
         <w:lastRenderedPageBreak/>
-        <w:t>Содержание</w:t>
+        <w:t>С</w:t>
+      </w:r>
+      <w:bookmarkStart w:id="1" w:name="_GoBack"/>
+      <w:bookmarkEnd w:id="1"/>
+      <w:r>
+        <w:rPr>
+          <w:b/>
+          <w:sz w:val="32"/>
+          <w:szCs w:val="32"/>
+        </w:rPr>
+        <w:t>одержание</w:t>
       </w:r>
       <w:bookmarkEnd w:id="0"/>
       <w:r>
@@ -1177,7 +1187,7 @@
           <w:lang w:eastAsia="ru-RU"/>
         </w:rPr>
       </w:pPr>
-      <w:hyperlink w:anchor="_Toc9336669" w:history="1">
+      <w:hyperlink w:anchor="_Toc9336772" w:history="1">
         <w:r>
           <w:rPr>
             <w:rStyle w:val="af0"/>
@@ -1204,7 +1214,7 @@
             <w:noProof/>
             <w:webHidden/>
           </w:rPr>
-          <w:instrText xml:space="preserve"> PAGEREF _Toc9336669 \h </w:instrText>
+          <w:instrText xml:space="preserve"> PAGEREF _Toc9336772 \h </w:instrText>
         </w:r>
         <w:r>
           <w:rPr>
@@ -1246,7 +1256,7 @@
           <w:lang w:eastAsia="ru-RU"/>
         </w:rPr>
       </w:pPr>
-      <w:hyperlink w:anchor="_Toc9336670" w:history="1">
+      <w:hyperlink w:anchor="_Toc9336773" w:history="1">
         <w:r>
           <w:rPr>
             <w:rStyle w:val="af0"/>
@@ -1290,7 +1300,7 @@
             <w:noProof/>
             <w:webHidden/>
           </w:rPr>
-          <w:instrText xml:space="preserve"> PAGEREF _Toc9336670 \h </w:instrText>
+          <w:instrText xml:space="preserve"> PAGEREF _Toc9336773 \h </w:instrText>
         </w:r>
         <w:r>
           <w:rPr>
@@ -1332,7 +1342,7 @@
           <w:lang w:eastAsia="ru-RU"/>
         </w:rPr>
       </w:pPr>
-      <w:hyperlink w:anchor="_Toc9336671" w:history="1">
+      <w:hyperlink w:anchor="_Toc9336774" w:history="1">
         <w:r>
           <w:rPr>
             <w:rStyle w:val="af0"/>
@@ -1378,7 +1388,7 @@
             <w:noProof/>
             <w:webHidden/>
           </w:rPr>
-          <w:instrText xml:space="preserve"> PAGEREF _Toc9336671 \h </w:instrText>
+          <w:instrText xml:space="preserve"> PAGEREF _Toc9336774 \h </w:instrText>
         </w:r>
         <w:r>
           <w:rPr>
@@ -1423,7 +1433,7 @@
           <w:lang w:eastAsia="ru-RU"/>
         </w:rPr>
       </w:pPr>
-      <w:hyperlink w:anchor="_Toc9336672" w:history="1">
+      <w:hyperlink w:anchor="_Toc9336775" w:history="1">
         <w:r>
           <w:rPr>
             <w:rStyle w:val="af0"/>
@@ -1467,7 +1477,7 @@
             <w:noProof/>
             <w:webHidden/>
           </w:rPr>
-          <w:instrText xml:space="preserve"> PAGEREF _Toc9336672 \h </w:instrText>
+          <w:instrText xml:space="preserve"> PAGEREF _Toc9336775 \h </w:instrText>
         </w:r>
         <w:r>
           <w:rPr>
@@ -1513,7 +1523,7 @@
           <w:lang w:eastAsia="ru-RU"/>
         </w:rPr>
       </w:pPr>
-      <w:hyperlink w:anchor="_Toc9336673" w:history="1">
+      <w:hyperlink w:anchor="_Toc9336776" w:history="1">
         <w:r>
           <w:rPr>
             <w:rStyle w:val="af0"/>
@@ -1603,7 +1613,7 @@
             <w:noProof/>
             <w:webHidden/>
           </w:rPr>
-          <w:instrText xml:space="preserve"> PAGEREF _Toc9336673 \h </w:instrText>
+          <w:instrText xml:space="preserve"> PAGEREF _Toc9336776 \h </w:instrText>
         </w:r>
         <w:r>
           <w:rPr>
@@ -1649,7 +1659,7 @@
           <w:lang w:eastAsia="ru-RU"/>
         </w:rPr>
       </w:pPr>
-      <w:hyperlink w:anchor="_Toc9336674" w:history="1">
+      <w:hyperlink w:anchor="_Toc9336777" w:history="1">
         <w:r>
           <w:rPr>
             <w:rStyle w:val="af0"/>
@@ -1694,7 +1704,7 @@
             <w:noProof/>
             <w:webHidden/>
           </w:rPr>
-          <w:instrText xml:space="preserve"> PAGEREF _Toc9336674 \h </w:instrText>
+          <w:instrText xml:space="preserve"> PAGEREF _Toc9336777 \h </w:instrText>
         </w:r>
         <w:r>
           <w:rPr>
@@ -1740,7 +1750,7 @@
           <w:lang w:eastAsia="ru-RU"/>
         </w:rPr>
       </w:pPr>
-      <w:hyperlink w:anchor="_Toc9336675" w:history="1">
+      <w:hyperlink w:anchor="_Toc9336778" w:history="1">
         <w:r>
           <w:rPr>
             <w:rStyle w:val="af0"/>
@@ -1786,7 +1796,7 @@
             <w:noProof/>
             <w:webHidden/>
           </w:rPr>
-          <w:instrText xml:space="preserve"> PAGEREF _Toc9336675 \h </w:instrText>
+          <w:instrText xml:space="preserve"> PAGEREF _Toc9336778 \h </w:instrText>
         </w:r>
         <w:r>
           <w:rPr>
@@ -1832,7 +1842,7 @@
           <w:lang w:eastAsia="ru-RU"/>
         </w:rPr>
       </w:pPr>
-      <w:hyperlink w:anchor="_Toc9336676" w:history="1">
+      <w:hyperlink w:anchor="_Toc9336779" w:history="1">
         <w:r>
           <w:rPr>
             <w:rStyle w:val="af0"/>
@@ -1876,7 +1886,7 @@
             <w:noProof/>
             <w:webHidden/>
           </w:rPr>
-          <w:instrText xml:space="preserve"> PAGEREF _Toc9336676 \h </w:instrText>
+          <w:instrText xml:space="preserve"> PAGEREF _Toc9336779 \h </w:instrText>
         </w:r>
         <w:r>
           <w:rPr>
@@ -1922,7 +1932,7 @@
           <w:lang w:eastAsia="ru-RU"/>
         </w:rPr>
       </w:pPr>
-      <w:hyperlink w:anchor="_Toc9336677" w:history="1">
+      <w:hyperlink w:anchor="_Toc9336780" w:history="1">
         <w:r>
           <w:rPr>
             <w:rStyle w:val="af0"/>
@@ -1968,7 +1978,7 @@
             <w:noProof/>
             <w:webHidden/>
           </w:rPr>
-          <w:instrText xml:space="preserve"> PAGEREF _Toc9336677 \h </w:instrText>
+          <w:instrText xml:space="preserve"> PAGEREF _Toc9336780 \h </w:instrText>
         </w:r>
         <w:r>
           <w:rPr>
@@ -2014,7 +2024,7 @@
           <w:lang w:eastAsia="ru-RU"/>
         </w:rPr>
       </w:pPr>
-      <w:hyperlink w:anchor="_Toc9336678" w:history="1">
+      <w:hyperlink w:anchor="_Toc9336781" w:history="1">
         <w:r>
           <w:rPr>
             <w:rStyle w:val="af0"/>
@@ -2058,7 +2068,7 @@
             <w:noProof/>
             <w:webHidden/>
           </w:rPr>
-          <w:instrText xml:space="preserve"> PAGEREF _Toc9336678 \h </w:instrText>
+          <w:instrText xml:space="preserve"> PAGEREF _Toc9336781 \h </w:instrText>
         </w:r>
         <w:r>
           <w:rPr>
@@ -2103,7 +2113,7 @@
           <w:lang w:eastAsia="ru-RU"/>
         </w:rPr>
       </w:pPr>
-      <w:hyperlink w:anchor="_Toc9336679" w:history="1">
+      <w:hyperlink w:anchor="_Toc9336782" w:history="1">
         <w:r>
           <w:rPr>
             <w:rStyle w:val="af0"/>
@@ -2147,7 +2157,7 @@
             <w:noProof/>
             <w:webHidden/>
           </w:rPr>
-          <w:instrText xml:space="preserve"> PAGEREF _Toc9336679 \h </w:instrText>
+          <w:instrText xml:space="preserve"> PAGEREF _Toc9336782 \h </w:instrText>
         </w:r>
         <w:r>
           <w:rPr>
@@ -2193,7 +2203,7 @@
           <w:lang w:eastAsia="ru-RU"/>
         </w:rPr>
       </w:pPr>
-      <w:hyperlink w:anchor="_Toc9336680" w:history="1">
+      <w:hyperlink w:anchor="_Toc9336783" w:history="1">
         <w:r>
           <w:rPr>
             <w:rStyle w:val="af0"/>
@@ -2237,7 +2247,7 @@
             <w:noProof/>
             <w:webHidden/>
           </w:rPr>
-          <w:instrText xml:space="preserve"> PAGEREF _Toc9336680 \h </w:instrText>
+          <w:instrText xml:space="preserve"> PAGEREF _Toc9336783 \h </w:instrText>
         </w:r>
         <w:r>
           <w:rPr>
@@ -2283,7 +2293,7 @@
           <w:lang w:eastAsia="ru-RU"/>
         </w:rPr>
       </w:pPr>
-      <w:hyperlink w:anchor="_Toc9336681" w:history="1">
+      <w:hyperlink w:anchor="_Toc9336784" w:history="1">
         <w:r>
           <w:rPr>
             <w:rStyle w:val="af0"/>
@@ -2327,7 +2337,7 @@
             <w:noProof/>
             <w:webHidden/>
           </w:rPr>
-          <w:instrText xml:space="preserve"> PAGEREF _Toc9336681 \h </w:instrText>
+          <w:instrText xml:space="preserve"> PAGEREF _Toc9336784 \h </w:instrText>
         </w:r>
         <w:r>
           <w:rPr>
@@ -2372,7 +2382,7 @@
           <w:lang w:eastAsia="ru-RU"/>
         </w:rPr>
       </w:pPr>
-      <w:hyperlink w:anchor="_Toc9336682" w:history="1">
+      <w:hyperlink w:anchor="_Toc9336785" w:history="1">
         <w:r>
           <w:rPr>
             <w:rStyle w:val="af0"/>
@@ -2416,7 +2426,7 @@
             <w:noProof/>
             <w:webHidden/>
           </w:rPr>
-          <w:instrText xml:space="preserve"> PAGEREF _Toc9336682 \h </w:instrText>
+          <w:instrText xml:space="preserve"> PAGEREF _Toc9336785 \h </w:instrText>
         </w:r>
         <w:r>
           <w:rPr>
@@ -2462,7 +2472,7 @@
           <w:lang w:eastAsia="ru-RU"/>
         </w:rPr>
       </w:pPr>
-      <w:hyperlink w:anchor="_Toc9336683" w:history="1">
+      <w:hyperlink w:anchor="_Toc9336786" w:history="1">
         <w:r>
           <w:rPr>
             <w:rStyle w:val="af0"/>
@@ -2506,7 +2516,7 @@
             <w:noProof/>
             <w:webHidden/>
           </w:rPr>
-          <w:instrText xml:space="preserve"> PAGEREF _Toc9336683 \h </w:instrText>
+          <w:instrText xml:space="preserve"> PAGEREF _Toc9336786 \h </w:instrText>
         </w:r>
         <w:r>
           <w:rPr>
@@ -2552,7 +2562,7 @@
           <w:lang w:eastAsia="ru-RU"/>
         </w:rPr>
       </w:pPr>
-      <w:hyperlink w:anchor="_Toc9336684" w:history="1">
+      <w:hyperlink w:anchor="_Toc9336787" w:history="1">
         <w:r>
           <w:rPr>
             <w:rStyle w:val="af0"/>
@@ -2596,7 +2606,7 @@
             <w:noProof/>
             <w:webHidden/>
           </w:rPr>
-          <w:instrText xml:space="preserve"> PAGEREF _Toc9336684 \h </w:instrText>
+          <w:instrText xml:space="preserve"> PAGEREF _Toc9336787 \h </w:instrText>
         </w:r>
         <w:r>
           <w:rPr>
@@ -2642,7 +2652,7 @@
           <w:lang w:eastAsia="ru-RU"/>
         </w:rPr>
       </w:pPr>
-      <w:hyperlink w:anchor="_Toc9336685" w:history="1">
+      <w:hyperlink w:anchor="_Toc9336788" w:history="1">
         <w:r>
           <w:rPr>
             <w:rStyle w:val="af0"/>
@@ -2686,7 +2696,7 @@
             <w:noProof/>
             <w:webHidden/>
           </w:rPr>
-          <w:instrText xml:space="preserve"> PAGEREF _Toc9336685 \h </w:instrText>
+          <w:instrText xml:space="preserve"> PAGEREF _Toc9336788 \h </w:instrText>
         </w:r>
         <w:r>
           <w:rPr>
@@ -2728,7 +2738,7 @@
           <w:lang w:eastAsia="ru-RU"/>
         </w:rPr>
       </w:pPr>
-      <w:hyperlink w:anchor="_Toc9336686" w:history="1">
+      <w:hyperlink w:anchor="_Toc9336789" w:history="1">
         <w:r>
           <w:rPr>
             <w:rStyle w:val="af0"/>
@@ -2772,7 +2782,7 @@
             <w:noProof/>
             <w:webHidden/>
           </w:rPr>
-          <w:instrText xml:space="preserve"> PAGEREF _Toc9336686 \h </w:instrText>
+          <w:instrText xml:space="preserve"> PAGEREF _Toc9336789 \h </w:instrText>
         </w:r>
         <w:r>
           <w:rPr>
@@ -2814,7 +2824,7 @@
           <w:lang w:eastAsia="ru-RU"/>
         </w:rPr>
       </w:pPr>
-      <w:hyperlink w:anchor="_Toc9336687" w:history="1">
+      <w:hyperlink w:anchor="_Toc9336790" w:history="1">
         <w:r>
           <w:rPr>
             <w:rStyle w:val="af0"/>
@@ -2858,7 +2868,7 @@
             <w:noProof/>
             <w:webHidden/>
           </w:rPr>
-          <w:instrText xml:space="preserve"> PAGEREF _Toc9336687 \h </w:instrText>
+          <w:instrText xml:space="preserve"> PAGEREF _Toc9336790 \h </w:instrText>
         </w:r>
         <w:r>
           <w:rPr>
@@ -2900,7 +2910,7 @@
           <w:lang w:eastAsia="ru-RU"/>
         </w:rPr>
       </w:pPr>
-      <w:hyperlink w:anchor="_Toc9336688" w:history="1">
+      <w:hyperlink w:anchor="_Toc9336791" w:history="1">
         <w:r>
           <w:rPr>
             <w:rStyle w:val="af0"/>
@@ -2944,7 +2954,7 @@
             <w:noProof/>
             <w:webHidden/>
           </w:rPr>
-          <w:instrText xml:space="preserve"> PAGEREF _Toc9336688 \h </w:instrText>
+          <w:instrText xml:space="preserve"> PAGEREF _Toc9336791 \h </w:instrText>
         </w:r>
         <w:r>
           <w:rPr>
@@ -2986,7 +2996,7 @@
           <w:lang w:eastAsia="ru-RU"/>
         </w:rPr>
       </w:pPr>
-      <w:hyperlink w:anchor="_Toc9336689" w:history="1">
+      <w:hyperlink w:anchor="_Toc9336792" w:history="1">
         <w:r>
           <w:rPr>
             <w:rStyle w:val="af0"/>
@@ -3013,7 +3023,7 @@
             <w:noProof/>
             <w:webHidden/>
           </w:rPr>
-          <w:instrText xml:space="preserve"> PAGEREF _Toc9336689 \h </w:instrText>
+          <w:instrText xml:space="preserve"> PAGEREF _Toc9336792 \h </w:instrText>
         </w:r>
         <w:r>
           <w:rPr>
@@ -3055,7 +3065,7 @@
           <w:lang w:eastAsia="ru-RU"/>
         </w:rPr>
       </w:pPr>
-      <w:hyperlink w:anchor="_Toc9336690" w:history="1">
+      <w:hyperlink w:anchor="_Toc9336793" w:history="1">
         <w:r>
           <w:rPr>
             <w:rStyle w:val="af0"/>
@@ -3082,7 +3092,7 @@
             <w:noProof/>
             <w:webHidden/>
           </w:rPr>
-          <w:instrText xml:space="preserve"> PAGEREF _Toc9336690 \h </w:instrText>
+          <w:instrText xml:space="preserve"> PAGEREF _Toc9336793 \h </w:instrText>
         </w:r>
         <w:r>
           <w:rPr>
@@ -3124,7 +3134,7 @@
           <w:lang w:eastAsia="ru-RU"/>
         </w:rPr>
       </w:pPr>
-      <w:hyperlink w:anchor="_Toc9336691" w:history="1">
+      <w:hyperlink w:anchor="_Toc9336794" w:history="1">
         <w:r>
           <w:rPr>
             <w:rStyle w:val="af0"/>
@@ -3166,7 +3176,7 @@
             <w:noProof/>
             <w:webHidden/>
           </w:rPr>
-          <w:instrText xml:space="preserve"> PAGEREF _Toc9336691 \h </w:instrText>
+          <w:instrText xml:space="preserve"> PAGEREF _Toc9336794 \h </w:instrText>
         </w:r>
         <w:r>
           <w:rPr>
@@ -3208,7 +3218,7 @@
           <w:lang w:eastAsia="ru-RU"/>
         </w:rPr>
       </w:pPr>
-      <w:hyperlink w:anchor="_Toc9336692" w:history="1">
+      <w:hyperlink w:anchor="_Toc9336795" w:history="1">
         <w:r>
           <w:rPr>
             <w:rStyle w:val="af0"/>
@@ -3235,7 +3245,7 @@
             <w:noProof/>
             <w:webHidden/>
           </w:rPr>
-          <w:instrText xml:space="preserve"> PAGEREF _Toc9336692 \h </w:instrText>
+          <w:instrText xml:space="preserve"> PAGEREF _Toc9336795 \h </w:instrText>
         </w:r>
         <w:r>
           <w:rPr>
@@ -3277,7 +3287,7 @@
           <w:lang w:eastAsia="ru-RU"/>
         </w:rPr>
       </w:pPr>
-      <w:hyperlink w:anchor="_Toc9336693" w:history="1">
+      <w:hyperlink w:anchor="_Toc9336796" w:history="1">
         <w:r>
           <w:rPr>
             <w:rStyle w:val="af0"/>
@@ -3304,7 +3314,7 @@
             <w:noProof/>
             <w:webHidden/>
           </w:rPr>
-          <w:instrText xml:space="preserve"> PAGEREF _Toc9336693 \h </w:instrText>
+          <w:instrText xml:space="preserve"> PAGEREF _Toc9336796 \h </w:instrText>
         </w:r>
         <w:r>
           <w:rPr>
@@ -3346,7 +3356,7 @@
           <w:lang w:eastAsia="ru-RU"/>
         </w:rPr>
       </w:pPr>
-      <w:hyperlink w:anchor="_Toc9336694" w:history="1">
+      <w:hyperlink w:anchor="_Toc9336797" w:history="1">
         <w:r>
           <w:rPr>
             <w:rStyle w:val="af0"/>
@@ -3373,7 +3383,7 @@
             <w:noProof/>
             <w:webHidden/>
           </w:rPr>
-          <w:instrText xml:space="preserve"> PAGEREF _Toc9336694 \h </w:instrText>
+          <w:instrText xml:space="preserve"> PAGEREF _Toc9336797 \h </w:instrText>
         </w:r>
         <w:r>
           <w:rPr>
@@ -3415,7 +3425,7 @@
           <w:lang w:eastAsia="ru-RU"/>
         </w:rPr>
       </w:pPr>
-      <w:hyperlink w:anchor="_Toc9336695" w:history="1">
+      <w:hyperlink w:anchor="_Toc9336798" w:history="1">
         <w:r>
           <w:rPr>
             <w:rStyle w:val="af0"/>
@@ -3459,7 +3469,7 @@
             <w:noProof/>
             <w:webHidden/>
           </w:rPr>
-          <w:instrText xml:space="preserve"> PAGEREF _Toc9336695 \h </w:instrText>
+          <w:instrText xml:space="preserve"> PAGEREF _Toc9336798 \h </w:instrText>
         </w:r>
         <w:r>
           <w:rPr>
@@ -3501,7 +3511,7 @@
           <w:lang w:eastAsia="ru-RU"/>
         </w:rPr>
       </w:pPr>
-      <w:hyperlink w:anchor="_Toc9336696" w:history="1">
+      <w:hyperlink w:anchor="_Toc9336799" w:history="1">
         <w:r>
           <w:rPr>
             <w:rStyle w:val="af0"/>
@@ -3528,7 +3538,7 @@
             <w:noProof/>
             <w:webHidden/>
           </w:rPr>
-          <w:instrText xml:space="preserve"> PAGEREF _Toc9336696 \h </w:instrText>
+          <w:instrText xml:space="preserve"> PAGEREF _Toc9336799 \h </w:instrText>
         </w:r>
         <w:r>
           <w:rPr>
@@ -3570,7 +3580,7 @@
           <w:lang w:eastAsia="ru-RU"/>
         </w:rPr>
       </w:pPr>
-      <w:hyperlink w:anchor="_Toc9336697" w:history="1">
+      <w:hyperlink w:anchor="_Toc9336800" w:history="1">
         <w:r>
           <w:rPr>
             <w:rStyle w:val="af0"/>
@@ -3597,7 +3607,7 @@
             <w:noProof/>
             <w:webHidden/>
           </w:rPr>
-          <w:instrText xml:space="preserve"> PAGEREF _Toc9336697 \h </w:instrText>
+          <w:instrText xml:space="preserve"> PAGEREF _Toc9336800 \h </w:instrText>
         </w:r>
         <w:r>
           <w:rPr>
@@ -3631,9 +3641,6 @@
     <w:p>
       <w:pPr>
         <w:pStyle w:val="21"/>
-        <w:tabs>
-          <w:tab w:val="left" w:pos="1760"/>
-        </w:tabs>
         <w:rPr>
           <w:rFonts w:asciiTheme="minorHAnsi" w:eastAsiaTheme="minorEastAsia" w:hAnsiTheme="minorHAnsi"/>
           <w:noProof/>
@@ -3642,87 +3649,67 @@
           <w:lang w:eastAsia="ru-RU"/>
         </w:rPr>
       </w:pPr>
-      <w:hyperlink w:anchor="_Toc9336698" w:history="1">
+      <w:hyperlink w:anchor="_Toc9336801" w:history="1">
         <w:r>
           <w:rPr>
             <w:rStyle w:val="af0"/>
             <w:noProof/>
           </w:rPr>
-          <w:t>6.3</w:t>
-        </w:r>
-        <w:r>
-          <w:rPr>
-            <w:rFonts w:asciiTheme="minorHAnsi" w:eastAsiaTheme="minorEastAsia" w:hAnsiTheme="minorHAnsi"/>
-            <w:noProof/>
-            <w:color w:val="auto"/>
-            <w:sz w:val="22"/>
-            <w:lang w:eastAsia="ru-RU"/>
+          <w:t>6.3. Автоматическая корректировка оценки</w:t>
+        </w:r>
+        <w:r>
+          <w:rPr>
+            <w:noProof/>
+            <w:webHidden/>
           </w:rPr>
           <w:tab/>
         </w:r>
         <w:r>
           <w:rPr>
-            <w:rStyle w:val="af0"/>
-            <w:noProof/>
-          </w:rPr>
-          <w:t>Автоматическая корректировка оценки</w:t>
-        </w:r>
-        <w:r>
-          <w:rPr>
             <w:noProof/>
             <w:webHidden/>
           </w:rPr>
-          <w:tab/>
+          <w:fldChar w:fldCharType="begin"/>
         </w:r>
         <w:r>
           <w:rPr>
             <w:noProof/>
             <w:webHidden/>
           </w:rPr>
-          <w:fldChar w:fldCharType="begin"/>
+          <w:instrText xml:space="preserve"> PAGEREF _Toc9336801 \h </w:instrText>
         </w:r>
         <w:r>
           <w:rPr>
             <w:noProof/>
             <w:webHidden/>
           </w:rPr>
-          <w:instrText xml:space="preserve"> PAGEREF _Toc9336698 \h </w:instrText>
         </w:r>
         <w:r>
           <w:rPr>
             <w:noProof/>
             <w:webHidden/>
           </w:rPr>
+          <w:fldChar w:fldCharType="separate"/>
         </w:r>
         <w:r>
           <w:rPr>
             <w:noProof/>
             <w:webHidden/>
           </w:rPr>
-          <w:fldChar w:fldCharType="separate"/>
+          <w:t>18</w:t>
         </w:r>
         <w:r>
           <w:rPr>
             <w:noProof/>
             <w:webHidden/>
           </w:rPr>
-          <w:t>18</w:t>
-        </w:r>
-        <w:r>
-          <w:rPr>
-            <w:noProof/>
-            <w:webHidden/>
-          </w:rPr>
           <w:fldChar w:fldCharType="end"/>
         </w:r>
       </w:hyperlink>
     </w:p>
     <w:p>
       <w:pPr>
-        <w:pStyle w:val="31"/>
-        <w:tabs>
-          <w:tab w:val="right" w:leader="dot" w:pos="9345"/>
-        </w:tabs>
+        <w:pStyle w:val="21"/>
         <w:rPr>
           <w:rFonts w:asciiTheme="minorHAnsi" w:eastAsiaTheme="minorEastAsia" w:hAnsiTheme="minorHAnsi"/>
           <w:noProof/>
@@ -3731,27 +3718,13 @@
           <w:lang w:eastAsia="ru-RU"/>
         </w:rPr>
       </w:pPr>
-      <w:hyperlink w:anchor="_Toc9336699" w:history="1">
+      <w:hyperlink w:anchor="_Toc9336802" w:history="1">
         <w:r>
           <w:rPr>
             <w:rStyle w:val="af0"/>
             <w:noProof/>
           </w:rPr>
-          <w:t>6.4. Пере</w:t>
-        </w:r>
-        <w:r>
-          <w:rPr>
-            <w:rStyle w:val="af0"/>
-            <w:noProof/>
-          </w:rPr>
-          <w:t>м</w:t>
-        </w:r>
-        <w:r>
-          <w:rPr>
-            <w:rStyle w:val="af0"/>
-            <w:noProof/>
-          </w:rPr>
-          <w:t>ещение задач</w:t>
+          <w:t>6.4. Перемещение задач</w:t>
         </w:r>
         <w:r>
           <w:rPr>
@@ -3772,7 +3745,7 @@
             <w:noProof/>
             <w:webHidden/>
           </w:rPr>
-          <w:instrText xml:space="preserve"> PAGEREF _Toc9336699 \h </w:instrText>
+          <w:instrText xml:space="preserve"> PAGEREF _Toc9336802 \h </w:instrText>
         </w:r>
         <w:r>
           <w:rPr>
@@ -3814,7 +3787,7 @@
           <w:lang w:eastAsia="ru-RU"/>
         </w:rPr>
       </w:pPr>
-      <w:hyperlink w:anchor="_Toc9336700" w:history="1">
+      <w:hyperlink w:anchor="_Toc9336803" w:history="1">
         <w:r>
           <w:rPr>
             <w:rStyle w:val="af0"/>
@@ -3858,7 +3831,7 @@
             <w:noProof/>
             <w:webHidden/>
           </w:rPr>
-          <w:instrText xml:space="preserve"> PAGEREF _Toc9336700 \h </w:instrText>
+          <w:instrText xml:space="preserve"> PAGEREF _Toc9336803 \h </w:instrText>
         </w:r>
         <w:r>
           <w:rPr>
@@ -3900,7 +3873,7 @@
           <w:lang w:eastAsia="ru-RU"/>
         </w:rPr>
       </w:pPr>
-      <w:hyperlink w:anchor="_Toc9336701" w:history="1">
+      <w:hyperlink w:anchor="_Toc9336804" w:history="1">
         <w:r>
           <w:rPr>
             <w:rStyle w:val="af0"/>
@@ -3927,7 +3900,7 @@
             <w:noProof/>
             <w:webHidden/>
           </w:rPr>
-          <w:instrText xml:space="preserve"> PAGEREF _Toc9336701 \h </w:instrText>
+          <w:instrText xml:space="preserve"> PAGEREF _Toc9336804 \h </w:instrText>
         </w:r>
         <w:r>
           <w:rPr>
@@ -3969,7 +3942,7 @@
           <w:lang w:eastAsia="ru-RU"/>
         </w:rPr>
       </w:pPr>
-      <w:hyperlink w:anchor="_Toc9336702" w:history="1">
+      <w:hyperlink w:anchor="_Toc9336805" w:history="1">
         <w:r>
           <w:rPr>
             <w:rStyle w:val="af0"/>
@@ -3996,7 +3969,7 @@
             <w:noProof/>
             <w:webHidden/>
           </w:rPr>
-          <w:instrText xml:space="preserve"> PAGEREF _Toc9336702 \h </w:instrText>
+          <w:instrText xml:space="preserve"> PAGEREF _Toc9336805 \h </w:instrText>
         </w:r>
         <w:r>
           <w:rPr>
@@ -4038,7 +4011,7 @@
           <w:lang w:eastAsia="ru-RU"/>
         </w:rPr>
       </w:pPr>
-      <w:hyperlink w:anchor="_Toc9336703" w:history="1">
+      <w:hyperlink w:anchor="_Toc9336806" w:history="1">
         <w:r>
           <w:rPr>
             <w:rStyle w:val="af0"/>
@@ -4080,7 +4053,7 @@
             <w:noProof/>
             <w:webHidden/>
           </w:rPr>
-          <w:instrText xml:space="preserve"> PAGEREF _Toc9336703 \h </w:instrText>
+          <w:instrText xml:space="preserve"> PAGEREF _Toc9336806 \h </w:instrText>
         </w:r>
         <w:r>
           <w:rPr>
@@ -4121,12 +4094,12 @@
       <w:r>
         <w:br w:type="page"/>
       </w:r>
-      <w:bookmarkStart w:id="1" w:name="_Toc9336669"/>
+      <w:bookmarkStart w:id="2" w:name="_Toc9336772"/>
       <w:r>
         <w:lastRenderedPageBreak/>
         <w:t>Введение</w:t>
       </w:r>
-      <w:bookmarkEnd w:id="1"/>
+      <w:bookmarkEnd w:id="2"/>
     </w:p>
     <w:p>
       <w:pPr>
@@ -5524,8 +5497,8 @@
           <w:numId w:val="30"/>
         </w:numPr>
       </w:pPr>
-      <w:bookmarkStart w:id="2" w:name="_Toc518079157"/>
-      <w:bookmarkStart w:id="3" w:name="_Toc9336670"/>
+      <w:bookmarkStart w:id="3" w:name="_Toc518079157"/>
+      <w:bookmarkStart w:id="4" w:name="_Toc9336773"/>
       <w:r>
         <w:lastRenderedPageBreak/>
         <w:t>Постановка</w:t>
@@ -5533,8 +5506,8 @@
       <w:r>
         <w:t xml:space="preserve"> задачи</w:t>
       </w:r>
-      <w:bookmarkEnd w:id="2"/>
       <w:bookmarkEnd w:id="3"/>
+      <w:bookmarkEnd w:id="4"/>
     </w:p>
     <w:p>
       <w:pPr>
@@ -6486,7 +6459,7 @@
           <w:szCs w:val="32"/>
         </w:rPr>
       </w:pPr>
-      <w:bookmarkStart w:id="4" w:name="_Toc9336671"/>
+      <w:bookmarkStart w:id="5" w:name="_Toc9336774"/>
       <w:r>
         <w:rPr>
           <w:rFonts w:eastAsiaTheme="majorEastAsia"/>
@@ -6494,7 +6467,7 @@
         <w:lastRenderedPageBreak/>
         <w:t>Анализ задачи</w:t>
       </w:r>
-      <w:bookmarkEnd w:id="4"/>
+      <w:bookmarkEnd w:id="5"/>
     </w:p>
     <w:p>
       <w:pPr>
@@ -6514,7 +6487,7 @@
         </w:rPr>
         <w:t xml:space="preserve"> </w:t>
       </w:r>
-      <w:bookmarkStart w:id="5" w:name="_Toc9336672"/>
+      <w:bookmarkStart w:id="6" w:name="_Toc9336775"/>
       <w:r>
         <w:rPr>
           <w:szCs w:val="28"/>
@@ -6527,7 +6500,7 @@
         </w:rPr>
         <w:t>существующих решений</w:t>
       </w:r>
-      <w:bookmarkEnd w:id="5"/>
+      <w:bookmarkEnd w:id="6"/>
     </w:p>
     <w:p>
       <w:r>
@@ -6556,7 +6529,7 @@
       <w:pPr>
         <w:pStyle w:val="3"/>
       </w:pPr>
-      <w:bookmarkStart w:id="6" w:name="_Toc9336673"/>
+      <w:bookmarkStart w:id="7" w:name="_Toc9336776"/>
       <w:r>
         <w:rPr>
           <w:lang w:val="en-US"/>
@@ -6590,7 +6563,7 @@
         </w:rPr>
         <w:t>Jira</w:t>
       </w:r>
-      <w:bookmarkEnd w:id="6"/>
+      <w:bookmarkEnd w:id="7"/>
     </w:p>
     <w:p>
       <w:r>
@@ -6763,14 +6736,14 @@
       <w:pPr>
         <w:pStyle w:val="3"/>
       </w:pPr>
-      <w:bookmarkStart w:id="7" w:name="_Toc9336674"/>
+      <w:bookmarkStart w:id="8" w:name="_Toc9336777"/>
       <w:r>
         <w:rPr>
           <w:lang w:val="en-US"/>
         </w:rPr>
         <w:t>Plangle</w:t>
       </w:r>
-      <w:bookmarkEnd w:id="7"/>
+      <w:bookmarkEnd w:id="8"/>
     </w:p>
     <w:p>
       <w:r>
@@ -6952,7 +6925,7 @@
           <w:lang w:val="en-US"/>
         </w:rPr>
       </w:pPr>
-      <w:bookmarkStart w:id="8" w:name="_Toc9336675"/>
+      <w:bookmarkStart w:id="9" w:name="_Toc9336778"/>
       <w:r>
         <w:rPr>
           <w:lang w:val="en-US"/>
@@ -6966,7 +6939,7 @@
         </w:rPr>
         <w:t>rganizer for Jira</w:t>
       </w:r>
-      <w:bookmarkEnd w:id="8"/>
+      <w:bookmarkEnd w:id="9"/>
     </w:p>
     <w:p>
       <w:r>
@@ -7190,11 +7163,11 @@
       <w:pPr>
         <w:pStyle w:val="3"/>
       </w:pPr>
-      <w:bookmarkStart w:id="9" w:name="_Toc9336676"/>
+      <w:bookmarkStart w:id="10" w:name="_Toc9336779"/>
       <w:r>
         <w:t>Issue Archiver for Jira</w:t>
       </w:r>
-      <w:bookmarkEnd w:id="9"/>
+      <w:bookmarkEnd w:id="10"/>
     </w:p>
     <w:p>
       <w:r>
@@ -7308,14 +7281,14 @@
           <w:lang w:val="en-US"/>
         </w:rPr>
       </w:pPr>
-      <w:bookmarkStart w:id="10" w:name="_Toc9336677"/>
+      <w:bookmarkStart w:id="11" w:name="_Toc9336780"/>
       <w:r>
         <w:rPr>
           <w:lang w:val="en-US"/>
         </w:rPr>
         <w:t>Links Hierarchy for Agile Cloud</w:t>
       </w:r>
-      <w:bookmarkEnd w:id="10"/>
+      <w:bookmarkEnd w:id="11"/>
     </w:p>
     <w:p>
       <w:r>
@@ -7516,11 +7489,11 @@
       <w:pPr>
         <w:pStyle w:val="3"/>
       </w:pPr>
-      <w:bookmarkStart w:id="11" w:name="_Toc9336678"/>
+      <w:bookmarkStart w:id="12" w:name="_Toc9336781"/>
       <w:r>
         <w:t>Результат анализа существующих решений</w:t>
       </w:r>
-      <w:bookmarkEnd w:id="11"/>
+      <w:bookmarkEnd w:id="12"/>
     </w:p>
     <w:p>
       <w:r>
@@ -7572,21 +7545,21 @@
       <w:r>
         <w:t xml:space="preserve"> </w:t>
       </w:r>
-      <w:bookmarkStart w:id="12" w:name="_Toc9336679"/>
+      <w:bookmarkStart w:id="13" w:name="_Toc9336782"/>
       <w:r>
         <w:t>Анализ реализованной части приложения</w:t>
       </w:r>
-      <w:bookmarkEnd w:id="12"/>
+      <w:bookmarkEnd w:id="13"/>
     </w:p>
     <w:p>
       <w:pPr>
         <w:pStyle w:val="3"/>
       </w:pPr>
-      <w:bookmarkStart w:id="13" w:name="_Toc9336680"/>
+      <w:bookmarkStart w:id="14" w:name="_Toc9336783"/>
       <w:r>
         <w:t>Структура проекта</w:t>
       </w:r>
-      <w:bookmarkEnd w:id="13"/>
+      <w:bookmarkEnd w:id="14"/>
     </w:p>
     <w:p>
       <w:r>
@@ -8033,11 +8006,11 @@
       <w:pPr>
         <w:pStyle w:val="3"/>
       </w:pPr>
-      <w:bookmarkStart w:id="14" w:name="_Toc9336681"/>
+      <w:bookmarkStart w:id="15" w:name="_Toc9336784"/>
       <w:r>
         <w:t>Структура базы данных</w:t>
       </w:r>
-      <w:bookmarkEnd w:id="14"/>
+      <w:bookmarkEnd w:id="15"/>
     </w:p>
     <w:p>
       <w:r>
@@ -8056,7 +8029,7 @@
       <w:r>
         <w:t xml:space="preserve"> </w:t>
       </w:r>
-      <w:bookmarkStart w:id="15" w:name="_Toc9336682"/>
+      <w:bookmarkStart w:id="16" w:name="_Toc9336785"/>
       <w:r>
         <w:t xml:space="preserve">Анализ </w:t>
       </w:r>
@@ -8066,7 +8039,7 @@
       <w:r>
         <w:t xml:space="preserve"> задачи</w:t>
       </w:r>
-      <w:bookmarkEnd w:id="15"/>
+      <w:bookmarkEnd w:id="16"/>
     </w:p>
     <w:p>
       <w:pPr>
@@ -8395,14 +8368,14 @@
       <w:pPr>
         <w:pStyle w:val="3"/>
       </w:pPr>
-      <w:bookmarkStart w:id="16" w:name="_Toc9336683"/>
+      <w:bookmarkStart w:id="17" w:name="_Toc9336786"/>
       <w:r>
         <w:t>Снимки</w:t>
       </w:r>
       <w:r>
         <w:t xml:space="preserve"> деревьев задач</w:t>
       </w:r>
-      <w:bookmarkEnd w:id="16"/>
+      <w:bookmarkEnd w:id="17"/>
     </w:p>
     <w:p>
       <w:pPr>
@@ -8706,11 +8679,11 @@
       <w:pPr>
         <w:pStyle w:val="4"/>
       </w:pPr>
-      <w:bookmarkStart w:id="17" w:name="_Toc9336684"/>
+      <w:bookmarkStart w:id="18" w:name="_Toc9336787"/>
       <w:r>
         <w:t>Структура данных</w:t>
       </w:r>
-      <w:bookmarkEnd w:id="17"/>
+      <w:bookmarkEnd w:id="18"/>
     </w:p>
     <w:p>
       <w:pPr>
@@ -8805,7 +8778,7 @@
       <w:pPr>
         <w:pStyle w:val="3"/>
       </w:pPr>
-      <w:bookmarkStart w:id="18" w:name="_Toc9336685"/>
+      <w:bookmarkStart w:id="19" w:name="_Toc9336788"/>
       <w:r>
         <w:t xml:space="preserve">Анализ </w:t>
       </w:r>
@@ -8815,7 +8788,7 @@
       <w:r>
         <w:t>автоматической корректировки оценки</w:t>
       </w:r>
-      <w:bookmarkEnd w:id="18"/>
+      <w:bookmarkEnd w:id="19"/>
     </w:p>
     <w:p>
       <w:r>
@@ -8931,11 +8904,11 @@
           <w:numId w:val="30"/>
         </w:numPr>
       </w:pPr>
-      <w:bookmarkStart w:id="19" w:name="_Toc9336686"/>
+      <w:bookmarkStart w:id="20" w:name="_Toc9336789"/>
       <w:r>
         <w:t>Средства реализации</w:t>
       </w:r>
-      <w:bookmarkEnd w:id="19"/>
+      <w:bookmarkEnd w:id="20"/>
     </w:p>
     <w:p>
       <w:pPr>
@@ -9670,14 +9643,14 @@
           <w:numId w:val="30"/>
         </w:numPr>
       </w:pPr>
-      <w:bookmarkStart w:id="20" w:name="_Toc9336687"/>
+      <w:bookmarkStart w:id="21" w:name="_Toc9336790"/>
       <w:r>
         <w:t>Требования к аппаратному и </w:t>
       </w:r>
       <w:r>
         <w:t>программному обеспечению</w:t>
       </w:r>
-      <w:bookmarkEnd w:id="20"/>
+      <w:bookmarkEnd w:id="21"/>
     </w:p>
     <w:p>
       <w:pPr>
@@ -9854,18 +9827,18 @@
           <w:numId w:val="30"/>
         </w:numPr>
       </w:pPr>
-      <w:bookmarkStart w:id="21" w:name="_Toc9336688"/>
+      <w:bookmarkStart w:id="22" w:name="_Toc9336791"/>
       <w:r>
         <w:t>Интерфейс пользователя</w:t>
       </w:r>
-      <w:bookmarkEnd w:id="21"/>
+      <w:bookmarkEnd w:id="22"/>
     </w:p>
     <w:p>
       <w:pPr>
         <w:pStyle w:val="2"/>
         <w:ind w:left="360" w:firstLine="0"/>
       </w:pPr>
-      <w:bookmarkStart w:id="22" w:name="_Toc9336689"/>
+      <w:bookmarkStart w:id="23" w:name="_Toc9336792"/>
       <w:r>
         <w:t>5.1.</w:t>
       </w:r>
@@ -9875,7 +9848,7 @@
       <w:r>
         <w:t>Создание снимков задач плана</w:t>
       </w:r>
-      <w:bookmarkEnd w:id="22"/>
+      <w:bookmarkEnd w:id="23"/>
     </w:p>
     <w:p>
       <w:r>
@@ -10151,11 +10124,11 @@
         <w:pStyle w:val="2"/>
         <w:spacing w:before="240" w:after="60"/>
       </w:pPr>
-      <w:bookmarkStart w:id="23" w:name="_Toc9336690"/>
+      <w:bookmarkStart w:id="24" w:name="_Toc9336793"/>
       <w:r>
         <w:t>5.2. Сравнение снимков версии плана</w:t>
       </w:r>
-      <w:bookmarkEnd w:id="23"/>
+      <w:bookmarkEnd w:id="24"/>
     </w:p>
     <w:p>
       <w:pPr>
@@ -10472,7 +10445,7 @@
         <w:spacing w:before="240" w:after="60"/>
         <w:ind w:left="360" w:firstLine="0"/>
       </w:pPr>
-      <w:bookmarkStart w:id="24" w:name="_Toc9336691"/>
+      <w:bookmarkStart w:id="25" w:name="_Toc9336794"/>
       <w:r>
         <w:t>5.3.</w:t>
       </w:r>
@@ -10494,7 +10467,7 @@
       <w:r>
         <w:t>функции поиска задач версии плана</w:t>
       </w:r>
-      <w:bookmarkEnd w:id="24"/>
+      <w:bookmarkEnd w:id="25"/>
     </w:p>
     <w:p>
       <w:r>
@@ -10678,7 +10651,7 @@
         <w:spacing w:before="240" w:after="60"/>
         <w:ind w:left="360" w:firstLine="0"/>
       </w:pPr>
-      <w:bookmarkStart w:id="25" w:name="_Toc9336692"/>
+      <w:bookmarkStart w:id="26" w:name="_Toc9336795"/>
       <w:r>
         <w:t>5.4.</w:t>
       </w:r>
@@ -10688,7 +10661,7 @@
       <w:r>
         <w:t>Панель для автоматической корректировки оценки родительской задачи</w:t>
       </w:r>
-      <w:bookmarkEnd w:id="25"/>
+      <w:bookmarkEnd w:id="26"/>
     </w:p>
     <w:p>
       <w:r>
@@ -10701,7 +10674,7 @@
         <w:spacing w:before="240" w:after="60"/>
         <w:ind w:left="360" w:firstLine="0"/>
       </w:pPr>
-      <w:bookmarkStart w:id="26" w:name="_Toc9336693"/>
+      <w:bookmarkStart w:id="27" w:name="_Toc9336796"/>
       <w:r>
         <w:t>5.5.</w:t>
       </w:r>
@@ -10711,7 +10684,7 @@
       <w:r>
         <w:t>Ошибки плана</w:t>
       </w:r>
-      <w:bookmarkEnd w:id="26"/>
+      <w:bookmarkEnd w:id="27"/>
     </w:p>
     <w:p>
       <w:pPr>
@@ -10857,7 +10830,7 @@
         <w:spacing w:before="240" w:after="60"/>
         <w:ind w:left="360" w:firstLine="0"/>
       </w:pPr>
-      <w:bookmarkStart w:id="27" w:name="_Toc9336694"/>
+      <w:bookmarkStart w:id="28" w:name="_Toc9336797"/>
       <w:r>
         <w:t>5.6.</w:t>
       </w:r>
@@ -10867,7 +10840,7 @@
       <w:r>
         <w:t>Перемещение задач</w:t>
       </w:r>
-      <w:bookmarkEnd w:id="27"/>
+      <w:bookmarkEnd w:id="28"/>
     </w:p>
     <w:p>
       <w:r>
@@ -11069,18 +11042,18 @@
           <w:numId w:val="30"/>
         </w:numPr>
       </w:pPr>
-      <w:bookmarkStart w:id="28" w:name="_Toc9336695"/>
+      <w:bookmarkStart w:id="29" w:name="_Toc9336798"/>
       <w:r>
         <w:t>Реализация</w:t>
       </w:r>
-      <w:bookmarkEnd w:id="28"/>
+      <w:bookmarkEnd w:id="29"/>
     </w:p>
     <w:p>
       <w:pPr>
         <w:pStyle w:val="2"/>
         <w:ind w:left="360" w:firstLine="0"/>
       </w:pPr>
-      <w:bookmarkStart w:id="29" w:name="_Toc9336696"/>
+      <w:bookmarkStart w:id="30" w:name="_Toc9336799"/>
       <w:r>
         <w:t>6.1.</w:t>
       </w:r>
@@ -11090,7 +11063,7 @@
       <w:r>
         <w:t>Структура базы данных</w:t>
       </w:r>
-      <w:bookmarkEnd w:id="29"/>
+      <w:bookmarkEnd w:id="30"/>
     </w:p>
     <w:p>
       <w:r>
@@ -12464,14 +12437,14 @@
         <w:spacing w:before="240" w:after="60"/>
         <w:ind w:left="360" w:firstLine="0"/>
       </w:pPr>
-      <w:bookmarkStart w:id="30" w:name="_Toc9336697"/>
+      <w:bookmarkStart w:id="31" w:name="_Toc9336800"/>
       <w:r>
         <w:t>6.2. С</w:t>
       </w:r>
       <w:r>
         <w:t>труктура приложения</w:t>
       </w:r>
-      <w:bookmarkEnd w:id="30"/>
+      <w:bookmarkEnd w:id="31"/>
     </w:p>
     <w:p>
       <w:pPr>
@@ -12483,30 +12456,20 @@
         <w:pStyle w:val="2"/>
         <w:ind w:left="360" w:firstLine="0"/>
       </w:pPr>
+      <w:bookmarkStart w:id="32" w:name="_Toc9336801"/>
       <w:r>
         <w:t>6.3.</w:t>
       </w:r>
-      <w:bookmarkStart w:id="31" w:name="_GoBack"/>
-      <w:bookmarkEnd w:id="31"/>
-      <w:r>
-        <w:t xml:space="preserve"> </w:t>
-      </w:r>
-      <w:bookmarkStart w:id="32" w:name="_Toc9336698"/>
-      <w:r>
-        <w:t>Автоматическая корректировка оценки</w:t>
+      <w:r>
+        <w:t xml:space="preserve"> Автоматическая корректировка оценки</w:t>
       </w:r>
       <w:bookmarkEnd w:id="32"/>
     </w:p>
     <w:p>
       <w:pPr>
-        <w:pStyle w:val="3"/>
-        <w:numPr>
-          <w:ilvl w:val="0"/>
-          <w:numId w:val="0"/>
-        </w:numPr>
-        <w:ind w:left="720"/>
-      </w:pPr>
-      <w:bookmarkStart w:id="33" w:name="_Toc9336699"/>
+        <w:pStyle w:val="2"/>
+      </w:pPr>
+      <w:bookmarkStart w:id="33" w:name="_Toc9336802"/>
       <w:r>
         <w:t xml:space="preserve">6.4. </w:t>
       </w:r>
@@ -12530,7 +12493,7 @@
           <w:numId w:val="30"/>
         </w:numPr>
       </w:pPr>
-      <w:bookmarkStart w:id="34" w:name="_Toc9336700"/>
+      <w:bookmarkStart w:id="34" w:name="_Toc9336803"/>
       <w:r>
         <w:lastRenderedPageBreak/>
         <w:t>План тестирования</w:t>
@@ -14097,7 +14060,7 @@
       <w:pPr>
         <w:pStyle w:val="1"/>
       </w:pPr>
-      <w:bookmarkStart w:id="35" w:name="_Toc9336701"/>
+      <w:bookmarkStart w:id="35" w:name="_Toc9336804"/>
       <w:r>
         <w:lastRenderedPageBreak/>
         <w:t>Заключение</w:t>
@@ -14318,7 +14281,7 @@
       <w:pPr>
         <w:pStyle w:val="1"/>
       </w:pPr>
-      <w:bookmarkStart w:id="36" w:name="_Toc9336702"/>
+      <w:bookmarkStart w:id="36" w:name="_Toc9336805"/>
       <w:r>
         <w:lastRenderedPageBreak/>
         <w:t>Литература</w:t>
@@ -15155,7 +15118,7 @@
       <w:pPr>
         <w:pStyle w:val="1"/>
       </w:pPr>
-      <w:bookmarkStart w:id="37" w:name="_Toc9336703"/>
+      <w:bookmarkStart w:id="37" w:name="_Toc9336806"/>
       <w:r>
         <w:lastRenderedPageBreak/>
         <w:t xml:space="preserve">Приложение </w:t>
@@ -29040,7 +29003,7 @@
 </file>
 
 <file path=customXml/itemProps1.xml><?xml version="1.0" encoding="utf-8"?>
-<ds:datastoreItem xmlns:ds="http://schemas.openxmlformats.org/officeDocument/2006/customXml" ds:itemID="{449EA08E-36C9-4AA7-A0DF-2A9FC7517A5B}">
+<ds:datastoreItem xmlns:ds="http://schemas.openxmlformats.org/officeDocument/2006/customXml" ds:itemID="{C4F88CD3-A8D8-4A9F-9682-333F96C37816}">
   <ds:schemaRefs>
     <ds:schemaRef ds:uri="http://schemas.openxmlformats.org/officeDocument/2006/bibliography"/>
   </ds:schemaRefs>

</xml_diff>